<commit_message>
Sat 2018/4/14 23:22 CST Modify report
</commit_message>
<xml_diff>
--- a/doc/编译原理课程实验报告.docx
+++ b/doc/编译原理课程实验报告.docx
@@ -9,8 +9,6 @@
           <w:sz w:val="36"/>
         </w:rPr>
       </w:pPr>
-      <w:bookmarkStart w:id="0" w:name="_GoBack"/>
-      <w:bookmarkEnd w:id="0"/>
     </w:p>
     <w:p>
       <w:pPr>
@@ -196,7 +194,7 @@
         </w:rPr>
         <w:t>邮    箱：</w:t>
       </w:r>
-      <w:hyperlink r:id="rId5" w:history="1">
+      <w:hyperlink r:id="rId6" w:history="1">
         <w:r>
           <w:rPr>
             <w:rStyle w:val="a3"/>
@@ -289,32 +287,975 @@
     <w:p/>
     <w:p/>
     <w:p/>
+    <w:sdt>
+      <w:sdtPr>
+        <w:rPr>
+          <w:lang w:val="zh-CN"/>
+        </w:rPr>
+        <w:id w:val="1418748021"/>
+        <w:docPartObj>
+          <w:docPartGallery w:val="Table of Contents"/>
+          <w:docPartUnique/>
+        </w:docPartObj>
+      </w:sdtPr>
+      <w:sdtEndPr>
+        <w:rPr>
+          <w:rFonts w:asciiTheme="minorHAnsi" w:eastAsiaTheme="minorEastAsia" w:hAnsiTheme="minorHAnsi" w:cstheme="minorBidi"/>
+          <w:b/>
+          <w:bCs/>
+          <w:color w:val="auto"/>
+          <w:kern w:val="2"/>
+          <w:sz w:val="21"/>
+          <w:szCs w:val="22"/>
+        </w:rPr>
+      </w:sdtEndPr>
+      <w:sdtContent>
+        <w:p>
+          <w:pPr>
+            <w:pStyle w:val="TOC"/>
+          </w:pPr>
+          <w:r>
+            <w:rPr>
+              <w:lang w:val="zh-CN"/>
+            </w:rPr>
+            <w:t>目录</w:t>
+          </w:r>
+        </w:p>
+        <w:p>
+          <w:pPr>
+            <w:pStyle w:val="21"/>
+            <w:tabs>
+              <w:tab w:val="right" w:leader="dot" w:pos="8296"/>
+            </w:tabs>
+            <w:rPr>
+              <w:noProof/>
+            </w:rPr>
+          </w:pPr>
+          <w:r>
+            <w:fldChar w:fldCharType="begin"/>
+          </w:r>
+          <w:r>
+            <w:instrText xml:space="preserve"> TOC \o "1-3" \h \z \u </w:instrText>
+          </w:r>
+          <w:r>
+            <w:fldChar w:fldCharType="separate"/>
+          </w:r>
+          <w:hyperlink w:anchor="_Toc511510549" w:history="1">
+            <w:r>
+              <w:rPr>
+                <w:rStyle w:val="a3"/>
+                <w:noProof/>
+              </w:rPr>
+              <w:t>一、实验目的</w:t>
+            </w:r>
+            <w:r>
+              <w:rPr>
+                <w:noProof/>
+                <w:webHidden/>
+              </w:rPr>
+              <w:tab/>
+            </w:r>
+            <w:r>
+              <w:rPr>
+                <w:noProof/>
+                <w:webHidden/>
+              </w:rPr>
+              <w:fldChar w:fldCharType="begin"/>
+            </w:r>
+            <w:r>
+              <w:rPr>
+                <w:noProof/>
+                <w:webHidden/>
+              </w:rPr>
+              <w:instrText xml:space="preserve"> PAGEREF _Toc511510549 \h </w:instrText>
+            </w:r>
+            <w:r>
+              <w:rPr>
+                <w:noProof/>
+                <w:webHidden/>
+              </w:rPr>
+            </w:r>
+            <w:r>
+              <w:rPr>
+                <w:noProof/>
+                <w:webHidden/>
+              </w:rPr>
+              <w:fldChar w:fldCharType="separate"/>
+            </w:r>
+            <w:r>
+              <w:rPr>
+                <w:noProof/>
+                <w:webHidden/>
+              </w:rPr>
+              <w:t>3</w:t>
+            </w:r>
+            <w:r>
+              <w:rPr>
+                <w:noProof/>
+                <w:webHidden/>
+              </w:rPr>
+              <w:fldChar w:fldCharType="end"/>
+            </w:r>
+          </w:hyperlink>
+        </w:p>
+        <w:p>
+          <w:pPr>
+            <w:pStyle w:val="21"/>
+            <w:tabs>
+              <w:tab w:val="right" w:leader="dot" w:pos="8296"/>
+            </w:tabs>
+            <w:rPr>
+              <w:noProof/>
+            </w:rPr>
+          </w:pPr>
+          <w:hyperlink w:anchor="_Toc511510550" w:history="1">
+            <w:r>
+              <w:rPr>
+                <w:rStyle w:val="a3"/>
+                <w:noProof/>
+              </w:rPr>
+              <w:t>二、实验内容</w:t>
+            </w:r>
+            <w:r>
+              <w:rPr>
+                <w:noProof/>
+                <w:webHidden/>
+              </w:rPr>
+              <w:tab/>
+            </w:r>
+            <w:r>
+              <w:rPr>
+                <w:noProof/>
+                <w:webHidden/>
+              </w:rPr>
+              <w:fldChar w:fldCharType="begin"/>
+            </w:r>
+            <w:r>
+              <w:rPr>
+                <w:noProof/>
+                <w:webHidden/>
+              </w:rPr>
+              <w:instrText xml:space="preserve"> PAGEREF _Toc511510550 \h </w:instrText>
+            </w:r>
+            <w:r>
+              <w:rPr>
+                <w:noProof/>
+                <w:webHidden/>
+              </w:rPr>
+            </w:r>
+            <w:r>
+              <w:rPr>
+                <w:noProof/>
+                <w:webHidden/>
+              </w:rPr>
+              <w:fldChar w:fldCharType="separate"/>
+            </w:r>
+            <w:r>
+              <w:rPr>
+                <w:noProof/>
+                <w:webHidden/>
+              </w:rPr>
+              <w:t>3</w:t>
+            </w:r>
+            <w:r>
+              <w:rPr>
+                <w:noProof/>
+                <w:webHidden/>
+              </w:rPr>
+              <w:fldChar w:fldCharType="end"/>
+            </w:r>
+          </w:hyperlink>
+        </w:p>
+        <w:p>
+          <w:pPr>
+            <w:pStyle w:val="31"/>
+            <w:tabs>
+              <w:tab w:val="right" w:leader="dot" w:pos="8296"/>
+            </w:tabs>
+            <w:rPr>
+              <w:noProof/>
+            </w:rPr>
+          </w:pPr>
+          <w:hyperlink w:anchor="_Toc511510551" w:history="1">
+            <w:r>
+              <w:rPr>
+                <w:rStyle w:val="a3"/>
+                <w:noProof/>
+              </w:rPr>
+              <w:t>2.1常数类型</w:t>
+            </w:r>
+            <w:r>
+              <w:rPr>
+                <w:noProof/>
+                <w:webHidden/>
+              </w:rPr>
+              <w:tab/>
+            </w:r>
+            <w:r>
+              <w:rPr>
+                <w:noProof/>
+                <w:webHidden/>
+              </w:rPr>
+              <w:fldChar w:fldCharType="begin"/>
+            </w:r>
+            <w:r>
+              <w:rPr>
+                <w:noProof/>
+                <w:webHidden/>
+              </w:rPr>
+              <w:instrText xml:space="preserve"> PAGEREF _Toc511510551 \h </w:instrText>
+            </w:r>
+            <w:r>
+              <w:rPr>
+                <w:noProof/>
+                <w:webHidden/>
+              </w:rPr>
+            </w:r>
+            <w:r>
+              <w:rPr>
+                <w:noProof/>
+                <w:webHidden/>
+              </w:rPr>
+              <w:fldChar w:fldCharType="separate"/>
+            </w:r>
+            <w:r>
+              <w:rPr>
+                <w:noProof/>
+                <w:webHidden/>
+              </w:rPr>
+              <w:t>3</w:t>
+            </w:r>
+            <w:r>
+              <w:rPr>
+                <w:noProof/>
+                <w:webHidden/>
+              </w:rPr>
+              <w:fldChar w:fldCharType="end"/>
+            </w:r>
+          </w:hyperlink>
+        </w:p>
+        <w:p>
+          <w:pPr>
+            <w:pStyle w:val="31"/>
+            <w:tabs>
+              <w:tab w:val="right" w:leader="dot" w:pos="8296"/>
+            </w:tabs>
+            <w:rPr>
+              <w:noProof/>
+            </w:rPr>
+          </w:pPr>
+          <w:hyperlink w:anchor="_Toc511510552" w:history="1">
+            <w:r>
+              <w:rPr>
+                <w:rStyle w:val="a3"/>
+                <w:noProof/>
+              </w:rPr>
+              <w:t>2.2标识符 / 关键字类型</w:t>
+            </w:r>
+            <w:r>
+              <w:rPr>
+                <w:noProof/>
+                <w:webHidden/>
+              </w:rPr>
+              <w:tab/>
+            </w:r>
+            <w:r>
+              <w:rPr>
+                <w:noProof/>
+                <w:webHidden/>
+              </w:rPr>
+              <w:fldChar w:fldCharType="begin"/>
+            </w:r>
+            <w:r>
+              <w:rPr>
+                <w:noProof/>
+                <w:webHidden/>
+              </w:rPr>
+              <w:instrText xml:space="preserve"> PAGEREF _Toc511510552 \h </w:instrText>
+            </w:r>
+            <w:r>
+              <w:rPr>
+                <w:noProof/>
+                <w:webHidden/>
+              </w:rPr>
+            </w:r>
+            <w:r>
+              <w:rPr>
+                <w:noProof/>
+                <w:webHidden/>
+              </w:rPr>
+              <w:fldChar w:fldCharType="separate"/>
+            </w:r>
+            <w:r>
+              <w:rPr>
+                <w:noProof/>
+                <w:webHidden/>
+              </w:rPr>
+              <w:t>4</w:t>
+            </w:r>
+            <w:r>
+              <w:rPr>
+                <w:noProof/>
+                <w:webHidden/>
+              </w:rPr>
+              <w:fldChar w:fldCharType="end"/>
+            </w:r>
+          </w:hyperlink>
+        </w:p>
+        <w:p>
+          <w:pPr>
+            <w:pStyle w:val="31"/>
+            <w:tabs>
+              <w:tab w:val="right" w:leader="dot" w:pos="8296"/>
+            </w:tabs>
+            <w:rPr>
+              <w:noProof/>
+            </w:rPr>
+          </w:pPr>
+          <w:hyperlink w:anchor="_Toc511510553" w:history="1">
+            <w:r>
+              <w:rPr>
+                <w:rStyle w:val="a3"/>
+                <w:noProof/>
+              </w:rPr>
+              <w:t>2.3运算符</w:t>
+            </w:r>
+            <w:r>
+              <w:rPr>
+                <w:noProof/>
+                <w:webHidden/>
+              </w:rPr>
+              <w:tab/>
+            </w:r>
+            <w:r>
+              <w:rPr>
+                <w:noProof/>
+                <w:webHidden/>
+              </w:rPr>
+              <w:fldChar w:fldCharType="begin"/>
+            </w:r>
+            <w:r>
+              <w:rPr>
+                <w:noProof/>
+                <w:webHidden/>
+              </w:rPr>
+              <w:instrText xml:space="preserve"> PAGEREF _Toc511510553 \h </w:instrText>
+            </w:r>
+            <w:r>
+              <w:rPr>
+                <w:noProof/>
+                <w:webHidden/>
+              </w:rPr>
+            </w:r>
+            <w:r>
+              <w:rPr>
+                <w:noProof/>
+                <w:webHidden/>
+              </w:rPr>
+              <w:fldChar w:fldCharType="separate"/>
+            </w:r>
+            <w:r>
+              <w:rPr>
+                <w:noProof/>
+                <w:webHidden/>
+              </w:rPr>
+              <w:t>4</w:t>
+            </w:r>
+            <w:r>
+              <w:rPr>
+                <w:noProof/>
+                <w:webHidden/>
+              </w:rPr>
+              <w:fldChar w:fldCharType="end"/>
+            </w:r>
+          </w:hyperlink>
+        </w:p>
+        <w:p>
+          <w:pPr>
+            <w:pStyle w:val="31"/>
+            <w:tabs>
+              <w:tab w:val="right" w:leader="dot" w:pos="8296"/>
+            </w:tabs>
+            <w:rPr>
+              <w:noProof/>
+            </w:rPr>
+          </w:pPr>
+          <w:hyperlink w:anchor="_Toc511510554" w:history="1">
+            <w:r>
+              <w:rPr>
+                <w:rStyle w:val="a3"/>
+                <w:noProof/>
+              </w:rPr>
+              <w:t>2.4分隔符</w:t>
+            </w:r>
+            <w:r>
+              <w:rPr>
+                <w:noProof/>
+                <w:webHidden/>
+              </w:rPr>
+              <w:tab/>
+            </w:r>
+            <w:r>
+              <w:rPr>
+                <w:noProof/>
+                <w:webHidden/>
+              </w:rPr>
+              <w:fldChar w:fldCharType="begin"/>
+            </w:r>
+            <w:r>
+              <w:rPr>
+                <w:noProof/>
+                <w:webHidden/>
+              </w:rPr>
+              <w:instrText xml:space="preserve"> PAGEREF _Toc511510554 \h </w:instrText>
+            </w:r>
+            <w:r>
+              <w:rPr>
+                <w:noProof/>
+                <w:webHidden/>
+              </w:rPr>
+            </w:r>
+            <w:r>
+              <w:rPr>
+                <w:noProof/>
+                <w:webHidden/>
+              </w:rPr>
+              <w:fldChar w:fldCharType="separate"/>
+            </w:r>
+            <w:r>
+              <w:rPr>
+                <w:noProof/>
+                <w:webHidden/>
+              </w:rPr>
+              <w:t>5</w:t>
+            </w:r>
+            <w:r>
+              <w:rPr>
+                <w:noProof/>
+                <w:webHidden/>
+              </w:rPr>
+              <w:fldChar w:fldCharType="end"/>
+            </w:r>
+          </w:hyperlink>
+        </w:p>
+        <w:p>
+          <w:pPr>
+            <w:pStyle w:val="21"/>
+            <w:tabs>
+              <w:tab w:val="right" w:leader="dot" w:pos="8296"/>
+            </w:tabs>
+            <w:rPr>
+              <w:noProof/>
+            </w:rPr>
+          </w:pPr>
+          <w:hyperlink w:anchor="_Toc511510555" w:history="1">
+            <w:r>
+              <w:rPr>
+                <w:rStyle w:val="a3"/>
+                <w:noProof/>
+              </w:rPr>
+              <w:t>三、实验原理与实现步骤</w:t>
+            </w:r>
+            <w:r>
+              <w:rPr>
+                <w:noProof/>
+                <w:webHidden/>
+              </w:rPr>
+              <w:tab/>
+            </w:r>
+            <w:r>
+              <w:rPr>
+                <w:noProof/>
+                <w:webHidden/>
+              </w:rPr>
+              <w:fldChar w:fldCharType="begin"/>
+            </w:r>
+            <w:r>
+              <w:rPr>
+                <w:noProof/>
+                <w:webHidden/>
+              </w:rPr>
+              <w:instrText xml:space="preserve"> PAGEREF _Toc511510555 \h </w:instrText>
+            </w:r>
+            <w:r>
+              <w:rPr>
+                <w:noProof/>
+                <w:webHidden/>
+              </w:rPr>
+            </w:r>
+            <w:r>
+              <w:rPr>
+                <w:noProof/>
+                <w:webHidden/>
+              </w:rPr>
+              <w:fldChar w:fldCharType="separate"/>
+            </w:r>
+            <w:r>
+              <w:rPr>
+                <w:noProof/>
+                <w:webHidden/>
+              </w:rPr>
+              <w:t>5</w:t>
+            </w:r>
+            <w:r>
+              <w:rPr>
+                <w:noProof/>
+                <w:webHidden/>
+              </w:rPr>
+              <w:fldChar w:fldCharType="end"/>
+            </w:r>
+          </w:hyperlink>
+        </w:p>
+        <w:p>
+          <w:pPr>
+            <w:pStyle w:val="31"/>
+            <w:tabs>
+              <w:tab w:val="right" w:leader="dot" w:pos="8296"/>
+            </w:tabs>
+            <w:rPr>
+              <w:noProof/>
+            </w:rPr>
+          </w:pPr>
+          <w:hyperlink w:anchor="_Toc511510556" w:history="1">
+            <w:r>
+              <w:rPr>
+                <w:rStyle w:val="a3"/>
+                <w:noProof/>
+              </w:rPr>
+              <w:t>3.1阅读框架代码</w:t>
+            </w:r>
+            <w:r>
+              <w:rPr>
+                <w:noProof/>
+                <w:webHidden/>
+              </w:rPr>
+              <w:tab/>
+            </w:r>
+            <w:r>
+              <w:rPr>
+                <w:noProof/>
+                <w:webHidden/>
+              </w:rPr>
+              <w:fldChar w:fldCharType="begin"/>
+            </w:r>
+            <w:r>
+              <w:rPr>
+                <w:noProof/>
+                <w:webHidden/>
+              </w:rPr>
+              <w:instrText xml:space="preserve"> PAGEREF _Toc511510556 \h </w:instrText>
+            </w:r>
+            <w:r>
+              <w:rPr>
+                <w:noProof/>
+                <w:webHidden/>
+              </w:rPr>
+            </w:r>
+            <w:r>
+              <w:rPr>
+                <w:noProof/>
+                <w:webHidden/>
+              </w:rPr>
+              <w:fldChar w:fldCharType="separate"/>
+            </w:r>
+            <w:r>
+              <w:rPr>
+                <w:noProof/>
+                <w:webHidden/>
+              </w:rPr>
+              <w:t>5</w:t>
+            </w:r>
+            <w:r>
+              <w:rPr>
+                <w:noProof/>
+                <w:webHidden/>
+              </w:rPr>
+              <w:fldChar w:fldCharType="end"/>
+            </w:r>
+          </w:hyperlink>
+        </w:p>
+        <w:p>
+          <w:pPr>
+            <w:pStyle w:val="31"/>
+            <w:tabs>
+              <w:tab w:val="right" w:leader="dot" w:pos="8296"/>
+            </w:tabs>
+            <w:rPr>
+              <w:noProof/>
+            </w:rPr>
+          </w:pPr>
+          <w:hyperlink w:anchor="_Toc511510557" w:history="1">
+            <w:r>
+              <w:rPr>
+                <w:rStyle w:val="a3"/>
+                <w:noProof/>
+              </w:rPr>
+              <w:t>3.2实验实现步骤</w:t>
+            </w:r>
+            <w:r>
+              <w:rPr>
+                <w:noProof/>
+                <w:webHidden/>
+              </w:rPr>
+              <w:tab/>
+            </w:r>
+            <w:r>
+              <w:rPr>
+                <w:noProof/>
+                <w:webHidden/>
+              </w:rPr>
+              <w:fldChar w:fldCharType="begin"/>
+            </w:r>
+            <w:r>
+              <w:rPr>
+                <w:noProof/>
+                <w:webHidden/>
+              </w:rPr>
+              <w:instrText xml:space="preserve"> PAGEREF _Toc511510557 \h </w:instrText>
+            </w:r>
+            <w:r>
+              <w:rPr>
+                <w:noProof/>
+                <w:webHidden/>
+              </w:rPr>
+            </w:r>
+            <w:r>
+              <w:rPr>
+                <w:noProof/>
+                <w:webHidden/>
+              </w:rPr>
+              <w:fldChar w:fldCharType="separate"/>
+            </w:r>
+            <w:r>
+              <w:rPr>
+                <w:noProof/>
+                <w:webHidden/>
+              </w:rPr>
+              <w:t>6</w:t>
+            </w:r>
+            <w:r>
+              <w:rPr>
+                <w:noProof/>
+                <w:webHidden/>
+              </w:rPr>
+              <w:fldChar w:fldCharType="end"/>
+            </w:r>
+          </w:hyperlink>
+        </w:p>
+        <w:p>
+          <w:pPr>
+            <w:pStyle w:val="31"/>
+            <w:tabs>
+              <w:tab w:val="right" w:leader="dot" w:pos="8296"/>
+            </w:tabs>
+            <w:rPr>
+              <w:noProof/>
+            </w:rPr>
+          </w:pPr>
+          <w:hyperlink w:anchor="_Toc511510558" w:history="1">
+            <w:r>
+              <w:rPr>
+                <w:rStyle w:val="a3"/>
+                <w:noProof/>
+              </w:rPr>
+              <w:t>3.3程序思路与实现</w:t>
+            </w:r>
+            <w:r>
+              <w:rPr>
+                <w:noProof/>
+                <w:webHidden/>
+              </w:rPr>
+              <w:tab/>
+            </w:r>
+            <w:r>
+              <w:rPr>
+                <w:noProof/>
+                <w:webHidden/>
+              </w:rPr>
+              <w:fldChar w:fldCharType="begin"/>
+            </w:r>
+            <w:r>
+              <w:rPr>
+                <w:noProof/>
+                <w:webHidden/>
+              </w:rPr>
+              <w:instrText xml:space="preserve"> PAGEREF _Toc511510558 \h </w:instrText>
+            </w:r>
+            <w:r>
+              <w:rPr>
+                <w:noProof/>
+                <w:webHidden/>
+              </w:rPr>
+            </w:r>
+            <w:r>
+              <w:rPr>
+                <w:noProof/>
+                <w:webHidden/>
+              </w:rPr>
+              <w:fldChar w:fldCharType="separate"/>
+            </w:r>
+            <w:r>
+              <w:rPr>
+                <w:noProof/>
+                <w:webHidden/>
+              </w:rPr>
+              <w:t>9</w:t>
+            </w:r>
+            <w:r>
+              <w:rPr>
+                <w:noProof/>
+                <w:webHidden/>
+              </w:rPr>
+              <w:fldChar w:fldCharType="end"/>
+            </w:r>
+          </w:hyperlink>
+        </w:p>
+        <w:p>
+          <w:pPr>
+            <w:pStyle w:val="21"/>
+            <w:tabs>
+              <w:tab w:val="right" w:leader="dot" w:pos="8296"/>
+            </w:tabs>
+            <w:rPr>
+              <w:noProof/>
+            </w:rPr>
+          </w:pPr>
+          <w:hyperlink w:anchor="_Toc511510559" w:history="1">
+            <w:r>
+              <w:rPr>
+                <w:rStyle w:val="a3"/>
+                <w:noProof/>
+              </w:rPr>
+              <w:t>四、实验测试结果</w:t>
+            </w:r>
+            <w:r>
+              <w:rPr>
+                <w:noProof/>
+                <w:webHidden/>
+              </w:rPr>
+              <w:tab/>
+            </w:r>
+            <w:r>
+              <w:rPr>
+                <w:noProof/>
+                <w:webHidden/>
+              </w:rPr>
+              <w:fldChar w:fldCharType="begin"/>
+            </w:r>
+            <w:r>
+              <w:rPr>
+                <w:noProof/>
+                <w:webHidden/>
+              </w:rPr>
+              <w:instrText xml:space="preserve"> PAGEREF _Toc511510559 \h </w:instrText>
+            </w:r>
+            <w:r>
+              <w:rPr>
+                <w:noProof/>
+                <w:webHidden/>
+              </w:rPr>
+            </w:r>
+            <w:r>
+              <w:rPr>
+                <w:noProof/>
+                <w:webHidden/>
+              </w:rPr>
+              <w:fldChar w:fldCharType="separate"/>
+            </w:r>
+            <w:r>
+              <w:rPr>
+                <w:noProof/>
+                <w:webHidden/>
+              </w:rPr>
+              <w:t>10</w:t>
+            </w:r>
+            <w:r>
+              <w:rPr>
+                <w:noProof/>
+                <w:webHidden/>
+              </w:rPr>
+              <w:fldChar w:fldCharType="end"/>
+            </w:r>
+          </w:hyperlink>
+        </w:p>
+        <w:p>
+          <w:pPr>
+            <w:pStyle w:val="31"/>
+            <w:tabs>
+              <w:tab w:val="right" w:leader="dot" w:pos="8296"/>
+            </w:tabs>
+            <w:rPr>
+              <w:noProof/>
+            </w:rPr>
+          </w:pPr>
+          <w:hyperlink w:anchor="_Toc511510560" w:history="1">
+            <w:r>
+              <w:rPr>
+                <w:rStyle w:val="a3"/>
+                <w:noProof/>
+              </w:rPr>
+              <w:t>4.1实验结果</w:t>
+            </w:r>
+            <w:r>
+              <w:rPr>
+                <w:noProof/>
+                <w:webHidden/>
+              </w:rPr>
+              <w:tab/>
+            </w:r>
+            <w:r>
+              <w:rPr>
+                <w:noProof/>
+                <w:webHidden/>
+              </w:rPr>
+              <w:fldChar w:fldCharType="begin"/>
+            </w:r>
+            <w:r>
+              <w:rPr>
+                <w:noProof/>
+                <w:webHidden/>
+              </w:rPr>
+              <w:instrText xml:space="preserve"> PAGEREF _Toc511510560 \h </w:instrText>
+            </w:r>
+            <w:r>
+              <w:rPr>
+                <w:noProof/>
+                <w:webHidden/>
+              </w:rPr>
+            </w:r>
+            <w:r>
+              <w:rPr>
+                <w:noProof/>
+                <w:webHidden/>
+              </w:rPr>
+              <w:fldChar w:fldCharType="separate"/>
+            </w:r>
+            <w:r>
+              <w:rPr>
+                <w:noProof/>
+                <w:webHidden/>
+              </w:rPr>
+              <w:t>10</w:t>
+            </w:r>
+            <w:r>
+              <w:rPr>
+                <w:noProof/>
+                <w:webHidden/>
+              </w:rPr>
+              <w:fldChar w:fldCharType="end"/>
+            </w:r>
+          </w:hyperlink>
+        </w:p>
+        <w:p>
+          <w:pPr>
+            <w:pStyle w:val="31"/>
+            <w:tabs>
+              <w:tab w:val="right" w:leader="dot" w:pos="8296"/>
+            </w:tabs>
+            <w:rPr>
+              <w:noProof/>
+            </w:rPr>
+          </w:pPr>
+          <w:hyperlink w:anchor="_Toc511510561" w:history="1">
+            <w:r>
+              <w:rPr>
+                <w:rStyle w:val="a3"/>
+                <w:noProof/>
+              </w:rPr>
+              <w:t>4.2实验总结与思考</w:t>
+            </w:r>
+            <w:r>
+              <w:rPr>
+                <w:noProof/>
+                <w:webHidden/>
+              </w:rPr>
+              <w:tab/>
+            </w:r>
+            <w:r>
+              <w:rPr>
+                <w:noProof/>
+                <w:webHidden/>
+              </w:rPr>
+              <w:fldChar w:fldCharType="begin"/>
+            </w:r>
+            <w:r>
+              <w:rPr>
+                <w:noProof/>
+                <w:webHidden/>
+              </w:rPr>
+              <w:instrText xml:space="preserve"> PAGEREF _Toc511510561 \h </w:instrText>
+            </w:r>
+            <w:r>
+              <w:rPr>
+                <w:noProof/>
+                <w:webHidden/>
+              </w:rPr>
+            </w:r>
+            <w:r>
+              <w:rPr>
+                <w:noProof/>
+                <w:webHidden/>
+              </w:rPr>
+              <w:fldChar w:fldCharType="separate"/>
+            </w:r>
+            <w:r>
+              <w:rPr>
+                <w:noProof/>
+                <w:webHidden/>
+              </w:rPr>
+              <w:t>13</w:t>
+            </w:r>
+            <w:r>
+              <w:rPr>
+                <w:noProof/>
+                <w:webHidden/>
+              </w:rPr>
+              <w:fldChar w:fldCharType="end"/>
+            </w:r>
+          </w:hyperlink>
+        </w:p>
+        <w:p>
+          <w:r>
+            <w:rPr>
+              <w:b/>
+              <w:bCs/>
+              <w:lang w:val="zh-CN"/>
+            </w:rPr>
+            <w:fldChar w:fldCharType="end"/>
+          </w:r>
+        </w:p>
+      </w:sdtContent>
+    </w:sdt>
+    <w:p>
+      <w:pPr>
+        <w:widowControl/>
+        <w:jc w:val="left"/>
+      </w:pPr>
+      <w:r>
+        <w:br w:type="page"/>
+      </w:r>
+    </w:p>
     <w:p/>
     <w:p/>
-    <w:p>
-      <w:pPr>
-        <w:rPr>
-          <w:rFonts w:ascii="黑体" w:eastAsia="黑体" w:hAnsi="黑体"/>
-          <w:b/>
-          <w:sz w:val="28"/>
-        </w:rPr>
-      </w:pPr>
-      <w:r>
-        <w:rPr>
-          <w:rFonts w:ascii="黑体" w:eastAsia="黑体" w:hAnsi="黑体" w:hint="eastAsia"/>
-          <w:b/>
-          <w:sz w:val="28"/>
+    <w:p/>
+    <w:p>
+      <w:pPr>
+        <w:pStyle w:val="2"/>
+      </w:pPr>
+      <w:bookmarkStart w:id="0" w:name="_Toc511510549"/>
+      <w:r>
+        <w:rPr>
+          <w:rFonts w:hint="eastAsia"/>
         </w:rPr>
         <w:t>一、</w:t>
       </w:r>
       <w:r>
         <w:rPr>
-          <w:rFonts w:ascii="黑体" w:eastAsia="黑体" w:hAnsi="黑体" w:hint="eastAsia"/>
-          <w:b/>
-          <w:sz w:val="28"/>
+          <w:rFonts w:hint="eastAsia"/>
         </w:rPr>
         <w:t>实验目的</w:t>
       </w:r>
+      <w:bookmarkEnd w:id="0"/>
     </w:p>
     <w:p>
       <w:pPr>
@@ -350,20 +1291,16 @@
     </w:p>
     <w:p>
       <w:pPr>
-        <w:rPr>
-          <w:rFonts w:ascii="黑体" w:eastAsia="黑体" w:hAnsi="黑体"/>
-          <w:b/>
-          <w:sz w:val="28"/>
-        </w:rPr>
-      </w:pPr>
-      <w:r>
-        <w:rPr>
-          <w:rFonts w:ascii="黑体" w:eastAsia="黑体" w:hAnsi="黑体" w:hint="eastAsia"/>
-          <w:b/>
-          <w:sz w:val="28"/>
+        <w:pStyle w:val="2"/>
+      </w:pPr>
+      <w:bookmarkStart w:id="1" w:name="_Toc511510550"/>
+      <w:r>
+        <w:rPr>
+          <w:rFonts w:hint="eastAsia"/>
         </w:rPr>
         <w:t>二、实验内容</w:t>
       </w:r>
+      <w:bookmarkEnd w:id="1"/>
     </w:p>
     <w:p>
       <w:pPr>
@@ -461,28 +1398,19 @@
     </w:p>
     <w:p>
       <w:pPr>
-        <w:rPr>
-          <w:rFonts w:ascii="黑体" w:eastAsia="黑体" w:hAnsi="黑体"/>
-          <w:b/>
-          <w:sz w:val="24"/>
-        </w:rPr>
-      </w:pPr>
-      <w:r>
-        <w:rPr>
-          <w:rFonts w:ascii="黑体" w:eastAsia="黑体" w:hAnsi="黑体" w:hint="eastAsia"/>
-          <w:b/>
-          <w:sz w:val="24"/>
-        </w:rPr>
-        <w:t>（1）</w:t>
-      </w:r>
-      <w:r>
-        <w:rPr>
-          <w:rFonts w:ascii="黑体" w:eastAsia="黑体" w:hAnsi="黑体"/>
-          <w:b/>
-          <w:sz w:val="24"/>
-        </w:rPr>
+        <w:pStyle w:val="3"/>
+      </w:pPr>
+      <w:bookmarkStart w:id="2" w:name="_Toc511510551"/>
+      <w:r>
+        <w:rPr>
+          <w:rFonts w:hint="eastAsia"/>
+        </w:rPr>
+        <w:t>2.1</w:t>
+      </w:r>
+      <w:r>
         <w:t>常数类型</w:t>
       </w:r>
+      <w:bookmarkEnd w:id="2"/>
     </w:p>
     <w:p>
       <w:pPr>
@@ -514,6 +1442,14 @@
         </w:rPr>
         <w:t>C11标准定义文法(子集实现)</w:t>
       </w:r>
+    </w:p>
+    <w:p>
+      <w:pPr>
+        <w:rPr>
+          <w:rFonts w:ascii="仿宋" w:eastAsia="仿宋" w:hAnsi="仿宋"/>
+          <w:sz w:val="24"/>
+        </w:rPr>
+      </w:pPr>
     </w:p>
     <w:p>
       <w:pPr>
@@ -610,6 +1546,7 @@
               <w:ind w:left="420" w:firstLineChars="0" w:firstLine="0"/>
             </w:pPr>
             <w:r>
+              <w:lastRenderedPageBreak/>
               <w:t>Hex        -&gt;       </w:t>
             </w:r>
             <w:r>
@@ -649,7 +1586,6 @@
               <w:ind w:left="420" w:firstLineChars="0" w:firstLine="0"/>
             </w:pPr>
             <w:r>
-              <w:lastRenderedPageBreak/>
               <w:t>od        </w:t>
             </w:r>
             <w:r>
@@ -866,28 +1802,25 @@
     </w:p>
     <w:p>
       <w:pPr>
-        <w:rPr>
-          <w:rFonts w:ascii="黑体" w:eastAsia="黑体" w:hAnsi="黑体"/>
-          <w:b/>
-          <w:sz w:val="24"/>
-        </w:rPr>
-      </w:pPr>
-      <w:r>
-        <w:rPr>
-          <w:rFonts w:ascii="黑体" w:eastAsia="黑体" w:hAnsi="黑体" w:hint="eastAsia"/>
-          <w:b/>
-          <w:sz w:val="24"/>
-        </w:rPr>
-        <w:t>（2）</w:t>
-      </w:r>
-      <w:r>
-        <w:rPr>
-          <w:rFonts w:ascii="黑体" w:eastAsia="黑体" w:hAnsi="黑体"/>
-          <w:b/>
-          <w:sz w:val="24"/>
-        </w:rPr>
-        <w:t>标识符 / 关键字类型</w:t>
-      </w:r>
+        <w:pStyle w:val="3"/>
+      </w:pPr>
+      <w:bookmarkStart w:id="3" w:name="_Toc511510552"/>
+      <w:r>
+        <w:rPr>
+          <w:rFonts w:hint="eastAsia"/>
+        </w:rPr>
+        <w:t>2.2</w:t>
+      </w:r>
+      <w:r>
+        <w:t>标识符</w:t>
+      </w:r>
+      <w:r>
+        <w:t xml:space="preserve"> / </w:t>
+      </w:r>
+      <w:r>
+        <w:t>关键字类型</w:t>
+      </w:r>
+      <w:bookmarkEnd w:id="3"/>
     </w:p>
     <w:p>
       <w:pPr>
@@ -1055,28 +1988,19 @@
     <w:p/>
     <w:p>
       <w:pPr>
-        <w:rPr>
-          <w:rFonts w:ascii="黑体" w:eastAsia="黑体" w:hAnsi="黑体"/>
-          <w:b/>
-          <w:sz w:val="24"/>
-        </w:rPr>
-      </w:pPr>
-      <w:r>
-        <w:rPr>
-          <w:rFonts w:ascii="黑体" w:eastAsia="黑体" w:hAnsi="黑体" w:hint="eastAsia"/>
-          <w:b/>
-          <w:sz w:val="24"/>
-        </w:rPr>
-        <w:t>（3）</w:t>
-      </w:r>
-      <w:r>
-        <w:rPr>
-          <w:rFonts w:ascii="黑体" w:eastAsia="黑体" w:hAnsi="黑体"/>
-          <w:b/>
-          <w:sz w:val="24"/>
-        </w:rPr>
+        <w:pStyle w:val="3"/>
+      </w:pPr>
+      <w:bookmarkStart w:id="4" w:name="_Toc511510553"/>
+      <w:r>
+        <w:rPr>
+          <w:rFonts w:hint="eastAsia"/>
+        </w:rPr>
+        <w:t>2.3</w:t>
+      </w:r>
+      <w:r>
         <w:t>运算符</w:t>
       </w:r>
+      <w:bookmarkEnd w:id="4"/>
     </w:p>
     <w:p>
       <w:pPr>
@@ -1147,36 +2071,35 @@
             </w:r>
           </w:p>
           <w:p>
-            <w:r>
+            <w:pPr>
+              <w:rPr>
+                <w:rFonts w:hint="eastAsia"/>
+              </w:rPr>
+            </w:pPr>
+            <w:r>
+              <w:lastRenderedPageBreak/>
               <w:t>,, #, ##</w:t>
             </w:r>
           </w:p>
-          <w:p/>
         </w:tc>
       </w:tr>
     </w:tbl>
     <w:p/>
     <w:p>
       <w:pPr>
-        <w:rPr>
-          <w:rFonts w:ascii="黑体" w:eastAsia="黑体" w:hAnsi="黑体"/>
-          <w:sz w:val="24"/>
-        </w:rPr>
-      </w:pPr>
-      <w:r>
-        <w:rPr>
-          <w:rFonts w:ascii="黑体" w:eastAsia="黑体" w:hAnsi="黑体" w:hint="eastAsia"/>
-          <w:sz w:val="24"/>
-        </w:rPr>
-        <w:t>（4）</w:t>
-      </w:r>
-      <w:r>
-        <w:rPr>
-          <w:rFonts w:ascii="黑体" w:eastAsia="黑体" w:hAnsi="黑体"/>
-          <w:sz w:val="24"/>
-        </w:rPr>
+        <w:pStyle w:val="3"/>
+      </w:pPr>
+      <w:bookmarkStart w:id="5" w:name="_Toc511510554"/>
+      <w:r>
+        <w:rPr>
+          <w:rFonts w:hint="eastAsia"/>
+        </w:rPr>
+        <w:t>2.4</w:t>
+      </w:r>
+      <w:r>
         <w:t>分隔符</w:t>
       </w:r>
+      <w:bookmarkEnd w:id="5"/>
     </w:p>
     <w:p>
       <w:pPr>
@@ -1193,6 +2116,15 @@
         </w:rPr>
         <w:t>逗号，分号，括号，单引号，双引号等等</w:t>
       </w:r>
+    </w:p>
+    <w:p>
+      <w:pPr>
+        <w:ind w:firstLine="420"/>
+        <w:rPr>
+          <w:rFonts w:ascii="仿宋" w:eastAsia="仿宋" w:hAnsi="仿宋" w:hint="eastAsia"/>
+          <w:sz w:val="24"/>
+        </w:rPr>
+      </w:pPr>
     </w:p>
     <w:tbl>
       <w:tblPr>
@@ -1214,7 +2146,6 @@
           </w:tcPr>
           <w:p>
             <w:r>
-              <w:lastRenderedPageBreak/>
               <w:t>,, ;, {, }</w:t>
             </w:r>
           </w:p>
@@ -1224,37 +2155,35 @@
     <w:p/>
     <w:p>
       <w:pPr>
-        <w:rPr>
-          <w:rFonts w:ascii="黑体" w:eastAsia="黑体" w:hAnsi="黑体"/>
-          <w:b/>
-          <w:sz w:val="28"/>
-        </w:rPr>
-      </w:pPr>
-      <w:r>
-        <w:rPr>
-          <w:rFonts w:ascii="黑体" w:eastAsia="黑体" w:hAnsi="黑体" w:hint="eastAsia"/>
-          <w:b/>
-          <w:sz w:val="28"/>
+        <w:pStyle w:val="2"/>
+      </w:pPr>
+      <w:bookmarkStart w:id="6" w:name="_Toc511510555"/>
+      <w:r>
+        <w:rPr>
+          <w:rFonts w:hint="eastAsia"/>
         </w:rPr>
         <w:t>三、实验原理与实现步骤</w:t>
       </w:r>
-    </w:p>
-    <w:p>
-      <w:pPr>
-        <w:rPr>
-          <w:rFonts w:ascii="黑体" w:eastAsia="黑体" w:hAnsi="黑体"/>
-          <w:b/>
-          <w:sz w:val="24"/>
-        </w:rPr>
-      </w:pPr>
-      <w:r>
-        <w:rPr>
-          <w:rFonts w:ascii="黑体" w:eastAsia="黑体" w:hAnsi="黑体" w:hint="eastAsia"/>
-          <w:b/>
-          <w:sz w:val="24"/>
-        </w:rPr>
-        <w:t>1.阅读框架代码</w:t>
-      </w:r>
+      <w:bookmarkEnd w:id="6"/>
+    </w:p>
+    <w:p>
+      <w:pPr>
+        <w:pStyle w:val="3"/>
+      </w:pPr>
+      <w:bookmarkStart w:id="7" w:name="_Toc511510556"/>
+      <w:r>
+        <w:rPr>
+          <w:rFonts w:hint="eastAsia"/>
+        </w:rPr>
+        <w:t>3.1</w:t>
+      </w:r>
+      <w:r>
+        <w:rPr>
+          <w:rFonts w:hint="eastAsia"/>
+        </w:rPr>
+        <w:t>阅读框架代码</w:t>
+      </w:r>
+      <w:bookmarkEnd w:id="7"/>
     </w:p>
     <w:p>
       <w:pPr>
@@ -1290,7 +2219,21 @@
           <w:rFonts w:ascii="仿宋" w:eastAsia="仿宋" w:hAnsi="仿宋" w:hint="eastAsia"/>
           <w:sz w:val="24"/>
         </w:rPr>
-        <w:t>中的三段代码，BIT</w:t>
+        <w:t>中</w:t>
+      </w:r>
+      <w:r>
+        <w:rPr>
+          <w:rFonts w:ascii="仿宋" w:eastAsia="仿宋" w:hAnsi="仿宋" w:hint="eastAsia"/>
+          <w:sz w:val="24"/>
+        </w:rPr>
+        <w:t>，包含三段代码：</w:t>
+      </w:r>
+      <w:r>
+        <w:rPr>
+          <w:rFonts w:ascii="仿宋" w:eastAsia="仿宋" w:hAnsi="仿宋" w:hint="eastAsia"/>
+          <w:sz w:val="24"/>
+        </w:rPr>
+        <w:t>BIT</w:t>
       </w:r>
       <w:r>
         <w:rPr>
@@ -1360,7 +2303,14 @@
           <w:rFonts w:ascii="仿宋" w:eastAsia="仿宋" w:hAnsi="仿宋" w:hint="eastAsia"/>
           <w:sz w:val="24"/>
         </w:rPr>
-        <w:t>为程序运行的主程序，BIT</w:t>
+        <w:t>.java为</w:t>
+      </w:r>
+      <w:r>
+        <w:rPr>
+          <w:rFonts w:ascii="仿宋" w:eastAsia="仿宋" w:hAnsi="仿宋" w:hint="eastAsia"/>
+          <w:sz w:val="24"/>
+        </w:rPr>
+        <w:t>运行的主程序，BIT</w:t>
       </w:r>
       <w:r>
         <w:rPr>
@@ -1381,7 +2331,14 @@
           <w:rFonts w:ascii="仿宋" w:eastAsia="仿宋" w:hAnsi="仿宋" w:hint="eastAsia"/>
           <w:sz w:val="24"/>
         </w:rPr>
-        <w:t>运行不同的程序。</w:t>
+        <w:t>运行不同的模块</w:t>
+      </w:r>
+      <w:r>
+        <w:rPr>
+          <w:rFonts w:ascii="仿宋" w:eastAsia="仿宋" w:hAnsi="仿宋" w:hint="eastAsia"/>
+          <w:sz w:val="24"/>
+        </w:rPr>
+        <w:t>。</w:t>
       </w:r>
     </w:p>
     <w:p>
@@ -1399,6 +2356,13 @@
         </w:rPr>
         <w:t>配置程序为 ./run/configximl</w:t>
       </w:r>
+      <w:r>
+        <w:rPr>
+          <w:rFonts w:ascii="仿宋" w:eastAsia="仿宋" w:hAnsi="仿宋" w:hint="eastAsia"/>
+          <w:sz w:val="24"/>
+        </w:rPr>
+        <w:t>。</w:t>
+      </w:r>
     </w:p>
     <w:p>
       <w:pPr>
@@ -1443,6 +2407,15 @@
         </w:rPr>
         <w:t>中的部分代码：</w:t>
       </w:r>
+    </w:p>
+    <w:p>
+      <w:pPr>
+        <w:ind w:firstLine="420"/>
+        <w:rPr>
+          <w:rFonts w:ascii="仿宋" w:eastAsia="仿宋" w:hAnsi="仿宋" w:hint="eastAsia"/>
+          <w:sz w:val="24"/>
+        </w:rPr>
+      </w:pPr>
     </w:p>
     <w:tbl>
       <w:tblPr>
@@ -1485,7 +2458,7 @@
                           <pic:cNvPicPr/>
                         </pic:nvPicPr>
                         <pic:blipFill>
-                          <a:blip r:embed="rId6"/>
+                          <a:blip r:embed="rId7"/>
                           <a:stretch>
                             <a:fillRect/>
                           </a:stretch>
@@ -1517,6 +2490,15 @@
           <w:sz w:val="24"/>
         </w:rPr>
       </w:pPr>
+    </w:p>
+    <w:p>
+      <w:pPr>
+        <w:ind w:firstLine="420"/>
+        <w:rPr>
+          <w:rFonts w:ascii="仿宋" w:eastAsia="仿宋" w:hAnsi="仿宋"/>
+          <w:sz w:val="24"/>
+        </w:rPr>
+      </w:pPr>
       <w:r>
         <w:rPr>
           <w:rFonts w:ascii="仿宋" w:eastAsia="仿宋" w:hAnsi="仿宋" w:hint="eastAsia"/>
@@ -1559,7 +2541,7 @@
           <w:rFonts w:ascii="仿宋" w:eastAsia="仿宋" w:hAnsi="仿宋" w:hint="eastAsia"/>
           <w:sz w:val="24"/>
         </w:rPr>
-        <w:t>判断 当前阶段的 type</w:t>
+        <w:t>判断当前阶段的 type</w:t>
       </w:r>
       <w:r>
         <w:rPr>
@@ -1698,6 +2680,15 @@
         </w:rPr>
         <w:t>（）函数：</w:t>
       </w:r>
+    </w:p>
+    <w:p>
+      <w:pPr>
+        <w:ind w:firstLine="420"/>
+        <w:rPr>
+          <w:rFonts w:ascii="仿宋" w:eastAsia="仿宋" w:hAnsi="仿宋" w:hint="eastAsia"/>
+          <w:sz w:val="24"/>
+        </w:rPr>
+      </w:pPr>
     </w:p>
     <w:tbl>
       <w:tblPr>
@@ -1726,283 +2717,6 @@
                   <wp:extent cx="5175250" cy="534597"/>
                   <wp:effectExtent l="0" t="0" r="0" b="0"/>
                   <wp:docPr id="2" name="图片 2"/>
-                  <wp:cNvGraphicFramePr>
-                    <a:graphicFrameLocks xmlns:a="http://schemas.openxmlformats.org/drawingml/2006/main" noChangeAspect="1"/>
-                  </wp:cNvGraphicFramePr>
-                  <a:graphic xmlns:a="http://schemas.openxmlformats.org/drawingml/2006/main">
-                    <a:graphicData uri="http://schemas.openxmlformats.org/drawingml/2006/picture">
-                      <pic:pic xmlns:pic="http://schemas.openxmlformats.org/drawingml/2006/picture">
-                        <pic:nvPicPr>
-                          <pic:cNvPr id="1" name=""/>
-                          <pic:cNvPicPr/>
-                        </pic:nvPicPr>
-                        <pic:blipFill>
-                          <a:blip r:embed="rId7"/>
-                          <a:stretch>
-                            <a:fillRect/>
-                          </a:stretch>
-                        </pic:blipFill>
-                        <pic:spPr>
-                          <a:xfrm>
-                            <a:off x="0" y="0"/>
-                            <a:ext cx="5236448" cy="540919"/>
-                          </a:xfrm>
-                          <a:prstGeom prst="rect">
-                            <a:avLst/>
-                          </a:prstGeom>
-                        </pic:spPr>
-                      </pic:pic>
-                    </a:graphicData>
-                  </a:graphic>
-                </wp:inline>
-              </w:drawing>
-            </w:r>
-          </w:p>
-        </w:tc>
-      </w:tr>
-    </w:tbl>
-    <w:p>
-      <w:pPr>
-        <w:rPr>
-          <w:rFonts w:ascii="仿宋" w:eastAsia="仿宋" w:hAnsi="仿宋"/>
-          <w:sz w:val="24"/>
-        </w:rPr>
-      </w:pPr>
-      <w:r>
-        <w:tab/>
-      </w:r>
-      <w:r>
-        <w:rPr>
-          <w:rFonts w:ascii="仿宋" w:eastAsia="仿宋" w:hAnsi="仿宋" w:hint="eastAsia"/>
-          <w:sz w:val="24"/>
-        </w:rPr>
-        <w:t>run</w:t>
-      </w:r>
-      <w:r>
-        <w:rPr>
-          <w:rFonts w:ascii="仿宋" w:eastAsia="仿宋" w:hAnsi="仿宋"/>
-          <w:sz w:val="24"/>
-        </w:rPr>
-        <w:t>Py</w:t>
-      </w:r>
-      <w:r>
-        <w:rPr>
-          <w:rFonts w:ascii="仿宋" w:eastAsia="仿宋" w:hAnsi="仿宋" w:hint="eastAsia"/>
-          <w:sz w:val="24"/>
-        </w:rPr>
-        <w:t>（）函数调用了J</w:t>
-      </w:r>
-      <w:r>
-        <w:rPr>
-          <w:rFonts w:ascii="仿宋" w:eastAsia="仿宋" w:hAnsi="仿宋"/>
-          <w:sz w:val="24"/>
-        </w:rPr>
-        <w:t>ython</w:t>
-      </w:r>
-      <w:r>
-        <w:rPr>
-          <w:rFonts w:ascii="仿宋" w:eastAsia="仿宋" w:hAnsi="仿宋" w:hint="eastAsia"/>
-          <w:sz w:val="24"/>
-        </w:rPr>
-        <w:t>中的方法，建立了Py</w:t>
-      </w:r>
-      <w:r>
-        <w:rPr>
-          <w:rFonts w:ascii="仿宋" w:eastAsia="仿宋" w:hAnsi="仿宋"/>
-          <w:sz w:val="24"/>
-        </w:rPr>
-        <w:t>thonInterpreter</w:t>
-      </w:r>
-      <w:r>
-        <w:rPr>
-          <w:rFonts w:ascii="仿宋" w:eastAsia="仿宋" w:hAnsi="仿宋" w:hint="eastAsia"/>
-          <w:sz w:val="24"/>
-        </w:rPr>
-        <w:t>对象</w:t>
-      </w:r>
-      <w:r>
-        <w:rPr>
-          <w:rFonts w:ascii="仿宋" w:eastAsia="仿宋" w:hAnsi="仿宋" w:hint="eastAsia"/>
-          <w:sz w:val="24"/>
-        </w:rPr>
-        <w:t>实例</w:t>
-      </w:r>
-      <w:r>
-        <w:rPr>
-          <w:rFonts w:ascii="仿宋" w:eastAsia="仿宋" w:hAnsi="仿宋" w:hint="eastAsia"/>
-          <w:sz w:val="24"/>
-        </w:rPr>
-        <w:t>pyi</w:t>
-      </w:r>
-      <w:r>
-        <w:rPr>
-          <w:rFonts w:ascii="仿宋" w:eastAsia="仿宋" w:hAnsi="仿宋"/>
-          <w:sz w:val="24"/>
-        </w:rPr>
-        <w:t xml:space="preserve">, </w:t>
-      </w:r>
-      <w:r>
-        <w:rPr>
-          <w:rFonts w:ascii="仿宋" w:eastAsia="仿宋" w:hAnsi="仿宋" w:hint="eastAsia"/>
-          <w:sz w:val="24"/>
-        </w:rPr>
-        <w:t>Py</w:t>
-      </w:r>
-      <w:r>
-        <w:rPr>
-          <w:rFonts w:ascii="仿宋" w:eastAsia="仿宋" w:hAnsi="仿宋"/>
-          <w:sz w:val="24"/>
-        </w:rPr>
-        <w:t>thonInterpreter</w:t>
-      </w:r>
-      <w:r>
-        <w:rPr>
-          <w:rFonts w:ascii="仿宋" w:eastAsia="仿宋" w:hAnsi="仿宋" w:hint="eastAsia"/>
-          <w:sz w:val="24"/>
-        </w:rPr>
-        <w:t>为Jython</w:t>
-      </w:r>
-      <w:r>
-        <w:rPr>
-          <w:rFonts w:ascii="仿宋" w:eastAsia="仿宋" w:hAnsi="仿宋" w:hint="eastAsia"/>
-          <w:sz w:val="24"/>
-        </w:rPr>
-        <w:t>的pytho</w:t>
-      </w:r>
-      <w:r>
-        <w:rPr>
-          <w:rFonts w:ascii="仿宋" w:eastAsia="仿宋" w:hAnsi="仿宋"/>
-          <w:sz w:val="24"/>
-        </w:rPr>
-        <w:t>n</w:t>
-      </w:r>
-      <w:r>
-        <w:rPr>
-          <w:rFonts w:ascii="仿宋" w:eastAsia="仿宋" w:hAnsi="仿宋" w:hint="eastAsia"/>
-          <w:sz w:val="24"/>
-        </w:rPr>
-        <w:t>解释器</w:t>
-      </w:r>
-      <w:r>
-        <w:rPr>
-          <w:rFonts w:ascii="仿宋" w:eastAsia="仿宋" w:hAnsi="仿宋" w:hint="eastAsia"/>
-          <w:sz w:val="24"/>
-        </w:rPr>
-        <w:t>对象。在run</w:t>
-      </w:r>
-      <w:r>
-        <w:rPr>
-          <w:rFonts w:ascii="仿宋" w:eastAsia="仿宋" w:hAnsi="仿宋"/>
-          <w:sz w:val="24"/>
-        </w:rPr>
-        <w:t>()</w:t>
-      </w:r>
-      <w:r>
-        <w:rPr>
-          <w:rFonts w:ascii="仿宋" w:eastAsia="仿宋" w:hAnsi="仿宋" w:hint="eastAsia"/>
-          <w:sz w:val="24"/>
-        </w:rPr>
-        <w:t>函数中是通过新建了进程，运行可执行文件实现的，如果不使用</w:t>
-      </w:r>
-      <w:r>
-        <w:rPr>
-          <w:rFonts w:ascii="仿宋" w:eastAsia="仿宋" w:hAnsi="仿宋" w:hint="eastAsia"/>
-          <w:sz w:val="24"/>
-        </w:rPr>
-        <w:t>内置的解释器，则可以使用python第三方库py</w:t>
-      </w:r>
-      <w:r>
-        <w:rPr>
-          <w:rFonts w:ascii="仿宋" w:eastAsia="仿宋" w:hAnsi="仿宋"/>
-          <w:sz w:val="24"/>
-        </w:rPr>
-        <w:t>installer</w:t>
-      </w:r>
-      <w:r>
-        <w:rPr>
-          <w:rFonts w:ascii="仿宋" w:eastAsia="仿宋" w:hAnsi="仿宋" w:hint="eastAsia"/>
-          <w:sz w:val="24"/>
-        </w:rPr>
-        <w:t>对python代码打包成exe文件。</w:t>
-      </w:r>
-    </w:p>
-    <w:p>
-      <w:pPr>
-        <w:rPr>
-          <w:rFonts w:ascii="仿宋" w:eastAsia="仿宋" w:hAnsi="仿宋"/>
-          <w:sz w:val="24"/>
-        </w:rPr>
-      </w:pPr>
-      <w:r>
-        <w:rPr>
-          <w:rFonts w:ascii="仿宋" w:eastAsia="仿宋" w:hAnsi="仿宋"/>
-          <w:sz w:val="24"/>
-        </w:rPr>
-        <w:tab/>
-      </w:r>
-      <w:r>
-        <w:rPr>
-          <w:rFonts w:ascii="仿宋" w:eastAsia="仿宋" w:hAnsi="仿宋" w:hint="eastAsia"/>
-          <w:sz w:val="24"/>
-        </w:rPr>
-        <w:t>运行框架代码方法：</w:t>
-      </w:r>
-    </w:p>
-    <w:p>
-      <w:pPr>
-        <w:ind w:firstLine="420"/>
-        <w:rPr>
-          <w:rFonts w:ascii="仿宋" w:eastAsia="仿宋" w:hAnsi="仿宋"/>
-          <w:sz w:val="24"/>
-        </w:rPr>
-      </w:pPr>
-      <w:r>
-        <w:rPr>
-          <w:rFonts w:ascii="仿宋" w:eastAsia="仿宋" w:hAnsi="仿宋" w:hint="eastAsia"/>
-          <w:sz w:val="24"/>
-        </w:rPr>
-        <w:t>在./run的config</w:t>
-      </w:r>
-      <w:r>
-        <w:rPr>
-          <w:rFonts w:ascii="仿宋" w:eastAsia="仿宋" w:hAnsi="仿宋"/>
-          <w:sz w:val="24"/>
-        </w:rPr>
-        <w:t>.xml</w:t>
-      </w:r>
-      <w:r>
-        <w:rPr>
-          <w:rFonts w:ascii="仿宋" w:eastAsia="仿宋" w:hAnsi="仿宋" w:hint="eastAsia"/>
-          <w:sz w:val="24"/>
-        </w:rPr>
-        <w:t>文件中，查看框架的配置：</w:t>
-      </w:r>
-    </w:p>
-    <w:tbl>
-      <w:tblPr>
-        <w:tblStyle w:val="a5"/>
-        <w:tblW w:w="0" w:type="auto"/>
-        <w:tblLook w:val="04A0" w:firstRow="1" w:lastRow="0" w:firstColumn="1" w:lastColumn="0" w:noHBand="0" w:noVBand="1"/>
-      </w:tblPr>
-      <w:tblGrid>
-        <w:gridCol w:w="8296"/>
-      </w:tblGrid>
-      <w:tr>
-        <w:tc>
-          <w:tcPr>
-            <w:tcW w:w="8296" w:type="dxa"/>
-          </w:tcPr>
-          <w:p>
-            <w:r>
-              <w:rPr>
-                <w:noProof/>
-              </w:rPr>
-              <w:lastRenderedPageBreak/>
-              <w:drawing>
-                <wp:inline distT="0" distB="0" distL="0" distR="0" wp14:anchorId="25E3B413" wp14:editId="2FFAC9DE">
-                  <wp:extent cx="5274310" cy="1186815"/>
-                  <wp:effectExtent l="0" t="0" r="2540" b="0"/>
-                  <wp:docPr id="3" name="图片 3"/>
                   <wp:cNvGraphicFramePr>
                     <a:graphicFrameLocks xmlns:a="http://schemas.openxmlformats.org/drawingml/2006/main" noChangeAspect="1"/>
                   </wp:cNvGraphicFramePr>
@@ -2022,6 +2736,295 @@
                         <pic:spPr>
                           <a:xfrm>
                             <a:off x="0" y="0"/>
+                            <a:ext cx="5236448" cy="540919"/>
+                          </a:xfrm>
+                          <a:prstGeom prst="rect">
+                            <a:avLst/>
+                          </a:prstGeom>
+                        </pic:spPr>
+                      </pic:pic>
+                    </a:graphicData>
+                  </a:graphic>
+                </wp:inline>
+              </w:drawing>
+            </w:r>
+          </w:p>
+        </w:tc>
+      </w:tr>
+    </w:tbl>
+    <w:p>
+      <w:r>
+        <w:lastRenderedPageBreak/>
+        <w:tab/>
+      </w:r>
+    </w:p>
+    <w:p>
+      <w:pPr>
+        <w:ind w:firstLine="420"/>
+        <w:rPr>
+          <w:rFonts w:ascii="仿宋" w:eastAsia="仿宋" w:hAnsi="仿宋"/>
+          <w:sz w:val="24"/>
+        </w:rPr>
+      </w:pPr>
+      <w:r>
+        <w:rPr>
+          <w:rFonts w:ascii="仿宋" w:eastAsia="仿宋" w:hAnsi="仿宋" w:hint="eastAsia"/>
+          <w:sz w:val="24"/>
+        </w:rPr>
+        <w:t>run</w:t>
+      </w:r>
+      <w:r>
+        <w:rPr>
+          <w:rFonts w:ascii="仿宋" w:eastAsia="仿宋" w:hAnsi="仿宋"/>
+          <w:sz w:val="24"/>
+        </w:rPr>
+        <w:t>Py</w:t>
+      </w:r>
+      <w:r>
+        <w:rPr>
+          <w:rFonts w:ascii="仿宋" w:eastAsia="仿宋" w:hAnsi="仿宋" w:hint="eastAsia"/>
+          <w:sz w:val="24"/>
+        </w:rPr>
+        <w:t>（）函数调用了J</w:t>
+      </w:r>
+      <w:r>
+        <w:rPr>
+          <w:rFonts w:ascii="仿宋" w:eastAsia="仿宋" w:hAnsi="仿宋"/>
+          <w:sz w:val="24"/>
+        </w:rPr>
+        <w:t>ython</w:t>
+      </w:r>
+      <w:r>
+        <w:rPr>
+          <w:rFonts w:ascii="仿宋" w:eastAsia="仿宋" w:hAnsi="仿宋" w:hint="eastAsia"/>
+          <w:sz w:val="24"/>
+        </w:rPr>
+        <w:t>中的方法，建立了Py</w:t>
+      </w:r>
+      <w:r>
+        <w:rPr>
+          <w:rFonts w:ascii="仿宋" w:eastAsia="仿宋" w:hAnsi="仿宋"/>
+          <w:sz w:val="24"/>
+        </w:rPr>
+        <w:t>thonInterpreter</w:t>
+      </w:r>
+      <w:r>
+        <w:rPr>
+          <w:rFonts w:ascii="仿宋" w:eastAsia="仿宋" w:hAnsi="仿宋" w:hint="eastAsia"/>
+          <w:sz w:val="24"/>
+        </w:rPr>
+        <w:t>对象</w:t>
+      </w:r>
+      <w:r>
+        <w:rPr>
+          <w:rFonts w:ascii="仿宋" w:eastAsia="仿宋" w:hAnsi="仿宋" w:hint="eastAsia"/>
+          <w:sz w:val="24"/>
+        </w:rPr>
+        <w:t>实例</w:t>
+      </w:r>
+      <w:r>
+        <w:rPr>
+          <w:rFonts w:ascii="仿宋" w:eastAsia="仿宋" w:hAnsi="仿宋" w:hint="eastAsia"/>
+          <w:sz w:val="24"/>
+        </w:rPr>
+        <w:t>pyi</w:t>
+      </w:r>
+      <w:r>
+        <w:rPr>
+          <w:rFonts w:ascii="仿宋" w:eastAsia="仿宋" w:hAnsi="仿宋"/>
+          <w:sz w:val="24"/>
+        </w:rPr>
+        <w:t xml:space="preserve">, </w:t>
+      </w:r>
+      <w:r>
+        <w:rPr>
+          <w:rFonts w:ascii="仿宋" w:eastAsia="仿宋" w:hAnsi="仿宋" w:hint="eastAsia"/>
+          <w:sz w:val="24"/>
+        </w:rPr>
+        <w:t>Py</w:t>
+      </w:r>
+      <w:r>
+        <w:rPr>
+          <w:rFonts w:ascii="仿宋" w:eastAsia="仿宋" w:hAnsi="仿宋"/>
+          <w:sz w:val="24"/>
+        </w:rPr>
+        <w:t>thonInterpreter</w:t>
+      </w:r>
+      <w:r>
+        <w:rPr>
+          <w:rFonts w:ascii="仿宋" w:eastAsia="仿宋" w:hAnsi="仿宋" w:hint="eastAsia"/>
+          <w:sz w:val="24"/>
+        </w:rPr>
+        <w:t>为Jython</w:t>
+      </w:r>
+      <w:r>
+        <w:rPr>
+          <w:rFonts w:ascii="仿宋" w:eastAsia="仿宋" w:hAnsi="仿宋" w:hint="eastAsia"/>
+          <w:sz w:val="24"/>
+        </w:rPr>
+        <w:t>的pytho</w:t>
+      </w:r>
+      <w:r>
+        <w:rPr>
+          <w:rFonts w:ascii="仿宋" w:eastAsia="仿宋" w:hAnsi="仿宋"/>
+          <w:sz w:val="24"/>
+        </w:rPr>
+        <w:t>n</w:t>
+      </w:r>
+      <w:r>
+        <w:rPr>
+          <w:rFonts w:ascii="仿宋" w:eastAsia="仿宋" w:hAnsi="仿宋" w:hint="eastAsia"/>
+          <w:sz w:val="24"/>
+        </w:rPr>
+        <w:t>解释器</w:t>
+      </w:r>
+      <w:r>
+        <w:rPr>
+          <w:rFonts w:ascii="仿宋" w:eastAsia="仿宋" w:hAnsi="仿宋" w:hint="eastAsia"/>
+          <w:sz w:val="24"/>
+        </w:rPr>
+        <w:t>对象。在run</w:t>
+      </w:r>
+      <w:r>
+        <w:rPr>
+          <w:rFonts w:ascii="仿宋" w:eastAsia="仿宋" w:hAnsi="仿宋"/>
+          <w:sz w:val="24"/>
+        </w:rPr>
+        <w:t>()</w:t>
+      </w:r>
+      <w:r>
+        <w:rPr>
+          <w:rFonts w:ascii="仿宋" w:eastAsia="仿宋" w:hAnsi="仿宋" w:hint="eastAsia"/>
+          <w:sz w:val="24"/>
+        </w:rPr>
+        <w:t>函数中是通过新建了进程，运行可执行文件实现的，如果不使用</w:t>
+      </w:r>
+      <w:r>
+        <w:rPr>
+          <w:rFonts w:ascii="仿宋" w:eastAsia="仿宋" w:hAnsi="仿宋" w:hint="eastAsia"/>
+          <w:sz w:val="24"/>
+        </w:rPr>
+        <w:t>内置的解释器，则可以使用python第三方库py</w:t>
+      </w:r>
+      <w:r>
+        <w:rPr>
+          <w:rFonts w:ascii="仿宋" w:eastAsia="仿宋" w:hAnsi="仿宋"/>
+          <w:sz w:val="24"/>
+        </w:rPr>
+        <w:t>installer</w:t>
+      </w:r>
+      <w:r>
+        <w:rPr>
+          <w:rFonts w:ascii="仿宋" w:eastAsia="仿宋" w:hAnsi="仿宋" w:hint="eastAsia"/>
+          <w:sz w:val="24"/>
+        </w:rPr>
+        <w:t>对python代码打包成exe文件。</w:t>
+      </w:r>
+    </w:p>
+    <w:p>
+      <w:pPr>
+        <w:rPr>
+          <w:rFonts w:ascii="仿宋" w:eastAsia="仿宋" w:hAnsi="仿宋"/>
+          <w:sz w:val="24"/>
+        </w:rPr>
+      </w:pPr>
+      <w:r>
+        <w:rPr>
+          <w:rFonts w:ascii="仿宋" w:eastAsia="仿宋" w:hAnsi="仿宋"/>
+          <w:sz w:val="24"/>
+        </w:rPr>
+        <w:tab/>
+      </w:r>
+      <w:r>
+        <w:rPr>
+          <w:rFonts w:ascii="仿宋" w:eastAsia="仿宋" w:hAnsi="仿宋" w:hint="eastAsia"/>
+          <w:sz w:val="24"/>
+        </w:rPr>
+        <w:t>运行框架代码方法：</w:t>
+      </w:r>
+    </w:p>
+    <w:p>
+      <w:pPr>
+        <w:ind w:firstLine="420"/>
+        <w:rPr>
+          <w:rFonts w:ascii="仿宋" w:eastAsia="仿宋" w:hAnsi="仿宋"/>
+          <w:sz w:val="24"/>
+        </w:rPr>
+      </w:pPr>
+      <w:r>
+        <w:rPr>
+          <w:rFonts w:ascii="仿宋" w:eastAsia="仿宋" w:hAnsi="仿宋" w:hint="eastAsia"/>
+          <w:sz w:val="24"/>
+        </w:rPr>
+        <w:t>在./run的config</w:t>
+      </w:r>
+      <w:r>
+        <w:rPr>
+          <w:rFonts w:ascii="仿宋" w:eastAsia="仿宋" w:hAnsi="仿宋"/>
+          <w:sz w:val="24"/>
+        </w:rPr>
+        <w:t>.xml</w:t>
+      </w:r>
+      <w:r>
+        <w:rPr>
+          <w:rFonts w:ascii="仿宋" w:eastAsia="仿宋" w:hAnsi="仿宋" w:hint="eastAsia"/>
+          <w:sz w:val="24"/>
+        </w:rPr>
+        <w:t>文件中，查看框架的配置：</w:t>
+      </w:r>
+    </w:p>
+    <w:p>
+      <w:pPr>
+        <w:ind w:firstLine="420"/>
+        <w:rPr>
+          <w:rFonts w:ascii="仿宋" w:eastAsia="仿宋" w:hAnsi="仿宋" w:hint="eastAsia"/>
+          <w:sz w:val="24"/>
+        </w:rPr>
+      </w:pPr>
+    </w:p>
+    <w:tbl>
+      <w:tblPr>
+        <w:tblStyle w:val="a5"/>
+        <w:tblW w:w="0" w:type="auto"/>
+        <w:tblLook w:val="04A0" w:firstRow="1" w:lastRow="0" w:firstColumn="1" w:lastColumn="0" w:noHBand="0" w:noVBand="1"/>
+      </w:tblPr>
+      <w:tblGrid>
+        <w:gridCol w:w="8296"/>
+      </w:tblGrid>
+      <w:tr>
+        <w:tc>
+          <w:tcPr>
+            <w:tcW w:w="8296" w:type="dxa"/>
+          </w:tcPr>
+          <w:p>
+            <w:r>
+              <w:rPr>
+                <w:noProof/>
+              </w:rPr>
+              <w:drawing>
+                <wp:inline distT="0" distB="0" distL="0" distR="0" wp14:anchorId="25E3B413" wp14:editId="2FFAC9DE">
+                  <wp:extent cx="5274310" cy="1186815"/>
+                  <wp:effectExtent l="0" t="0" r="2540" b="0"/>
+                  <wp:docPr id="3" name="图片 3"/>
+                  <wp:cNvGraphicFramePr>
+                    <a:graphicFrameLocks xmlns:a="http://schemas.openxmlformats.org/drawingml/2006/main" noChangeAspect="1"/>
+                  </wp:cNvGraphicFramePr>
+                  <a:graphic xmlns:a="http://schemas.openxmlformats.org/drawingml/2006/main">
+                    <a:graphicData uri="http://schemas.openxmlformats.org/drawingml/2006/picture">
+                      <pic:pic xmlns:pic="http://schemas.openxmlformats.org/drawingml/2006/picture">
+                        <pic:nvPicPr>
+                          <pic:cNvPr id="1" name=""/>
+                          <pic:cNvPicPr/>
+                        </pic:nvPicPr>
+                        <pic:blipFill>
+                          <a:blip r:embed="rId9"/>
+                          <a:stretch>
+                            <a:fillRect/>
+                          </a:stretch>
+                        </pic:blipFill>
+                        <pic:spPr>
+                          <a:xfrm>
+                            <a:off x="0" y="0"/>
                             <a:ext cx="5274310" cy="1186815"/>
                           </a:xfrm>
                           <a:prstGeom prst="rect">
@@ -2046,6 +3049,15 @@
           <w:sz w:val="24"/>
         </w:rPr>
       </w:pPr>
+    </w:p>
+    <w:p>
+      <w:pPr>
+        <w:ind w:firstLine="420"/>
+        <w:rPr>
+          <w:rFonts w:ascii="仿宋" w:eastAsia="仿宋" w:hAnsi="仿宋"/>
+          <w:sz w:val="24"/>
+        </w:rPr>
+      </w:pPr>
       <w:r>
         <w:rPr>
           <w:rFonts w:ascii="仿宋" w:eastAsia="仿宋" w:hAnsi="仿宋" w:hint="eastAsia"/>
@@ -2079,7 +3091,21 @@
           <w:rFonts w:ascii="仿宋" w:eastAsia="仿宋" w:hAnsi="仿宋" w:hint="eastAsia"/>
           <w:sz w:val="24"/>
         </w:rPr>
-        <w:t>.java中实现，在使用框架时只要修改即可。</w:t>
+        <w:t>.java</w:t>
+      </w:r>
+      <w:r>
+        <w:rPr>
+          <w:rFonts w:ascii="仿宋" w:eastAsia="仿宋" w:hAnsi="仿宋" w:hint="eastAsia"/>
+          <w:sz w:val="24"/>
+        </w:rPr>
+        <w:t>中实现，在使用框架时需要修改</w:t>
+      </w:r>
+      <w:r>
+        <w:rPr>
+          <w:rFonts w:ascii="仿宋" w:eastAsia="仿宋" w:hAnsi="仿宋" w:hint="eastAsia"/>
+          <w:sz w:val="24"/>
+        </w:rPr>
+        <w:t>。</w:t>
       </w:r>
     </w:p>
     <w:p>
@@ -2256,7 +3282,21 @@
           <w:rFonts w:ascii="仿宋" w:eastAsia="仿宋" w:hAnsi="仿宋" w:hint="eastAsia"/>
           <w:sz w:val="24"/>
         </w:rPr>
-        <w:t>系统路径中的python路径。</w:t>
+        <w:t>系统</w:t>
+      </w:r>
+      <w:r>
+        <w:rPr>
+          <w:rFonts w:ascii="仿宋" w:eastAsia="仿宋" w:hAnsi="仿宋" w:hint="eastAsia"/>
+          <w:sz w:val="24"/>
+        </w:rPr>
+        <w:t>环境</w:t>
+      </w:r>
+      <w:r>
+        <w:rPr>
+          <w:rFonts w:ascii="仿宋" w:eastAsia="仿宋" w:hAnsi="仿宋" w:hint="eastAsia"/>
+          <w:sz w:val="24"/>
+        </w:rPr>
+        <w:t>路径中的python路径。</w:t>
       </w:r>
     </w:p>
     <w:p>
@@ -2335,28 +3375,22 @@
     </w:p>
     <w:p>
       <w:pPr>
-        <w:rPr>
-          <w:rFonts w:ascii="黑体" w:eastAsia="黑体" w:hAnsi="黑体"/>
-          <w:b/>
-          <w:sz w:val="24"/>
-        </w:rPr>
-      </w:pPr>
-      <w:r>
-        <w:rPr>
-          <w:rFonts w:ascii="黑体" w:eastAsia="黑体" w:hAnsi="黑体" w:hint="eastAsia"/>
-          <w:b/>
-          <w:sz w:val="24"/>
-        </w:rPr>
-        <w:t>2.</w:t>
-      </w:r>
-      <w:r>
-        <w:rPr>
-          <w:rFonts w:ascii="黑体" w:eastAsia="黑体" w:hAnsi="黑体" w:hint="eastAsia"/>
-          <w:b/>
-          <w:sz w:val="24"/>
+        <w:pStyle w:val="3"/>
+      </w:pPr>
+      <w:bookmarkStart w:id="8" w:name="_Toc511510557"/>
+      <w:r>
+        <w:rPr>
+          <w:rFonts w:hint="eastAsia"/>
+        </w:rPr>
+        <w:t>3.2</w:t>
+      </w:r>
+      <w:r>
+        <w:rPr>
+          <w:rFonts w:hint="eastAsia"/>
         </w:rPr>
         <w:t>实验实现步骤</w:t>
       </w:r>
+      <w:bookmarkEnd w:id="8"/>
     </w:p>
     <w:p>
       <w:pPr>
@@ -2407,41 +3441,36 @@
         <w:ind w:firstLine="420"/>
         <w:rPr>
           <w:rFonts w:ascii="仿宋" w:eastAsia="仿宋" w:hAnsi="仿宋"/>
-          <w:b/>
-          <w:sz w:val="24"/>
-        </w:rPr>
-      </w:pPr>
-      <w:r>
-        <w:rPr>
-          <w:rFonts w:ascii="仿宋" w:eastAsia="仿宋" w:hAnsi="仿宋" w:hint="eastAsia"/>
-          <w:b/>
-          <w:sz w:val="24"/>
-        </w:rPr>
-        <w:t>（</w:t>
-      </w:r>
-      <w:r>
-        <w:rPr>
-          <w:rFonts w:ascii="仿宋" w:eastAsia="仿宋" w:hAnsi="仿宋" w:hint="eastAsia"/>
-          <w:b/>
-          <w:sz w:val="24"/>
-        </w:rPr>
-        <w:t>1</w:t>
-      </w:r>
-      <w:r>
-        <w:rPr>
-          <w:rFonts w:ascii="仿宋" w:eastAsia="仿宋" w:hAnsi="仿宋" w:hint="eastAsia"/>
-          <w:b/>
-          <w:sz w:val="24"/>
-        </w:rPr>
-        <w:t>）</w:t>
-      </w:r>
-      <w:r>
-        <w:rPr>
-          <w:rFonts w:ascii="仿宋" w:eastAsia="仿宋" w:hAnsi="仿宋" w:hint="eastAsia"/>
-          <w:b/>
-          <w:sz w:val="24"/>
-        </w:rPr>
-        <w:t>.DFA设计</w:t>
+          <w:sz w:val="24"/>
+        </w:rPr>
+      </w:pPr>
+      <w:r>
+        <w:rPr>
+          <w:rFonts w:ascii="仿宋" w:eastAsia="仿宋" w:hAnsi="仿宋" w:hint="eastAsia"/>
+          <w:sz w:val="24"/>
+        </w:rPr>
+        <w:t>根据C语言的C</w:t>
+      </w:r>
+      <w:r>
+        <w:rPr>
+          <w:rFonts w:ascii="仿宋" w:eastAsia="仿宋" w:hAnsi="仿宋"/>
+          <w:sz w:val="24"/>
+        </w:rPr>
+        <w:t>11</w:t>
+      </w:r>
+      <w:r>
+        <w:rPr>
+          <w:rFonts w:ascii="仿宋" w:eastAsia="仿宋" w:hAnsi="仿宋" w:hint="eastAsia"/>
+          <w:sz w:val="24"/>
+        </w:rPr>
+        <w:t>标准，将识别的接受</w:t>
+      </w:r>
+      <w:r>
+        <w:rPr>
+          <w:rFonts w:ascii="仿宋" w:eastAsia="仿宋" w:hAnsi="仿宋" w:hint="eastAsia"/>
+          <w:sz w:val="24"/>
+        </w:rPr>
+        <w:t>态分为常整数（十进制，八进制，十六进制），浮点数（十进制），字符（串），关键字，运算符，分隔符6类。</w:t>
       </w:r>
     </w:p>
     <w:p>
@@ -2457,43 +3486,6 @@
           <w:rFonts w:ascii="仿宋" w:eastAsia="仿宋" w:hAnsi="仿宋" w:hint="eastAsia"/>
           <w:sz w:val="24"/>
         </w:rPr>
-        <w:t>根据C语言的C</w:t>
-      </w:r>
-      <w:r>
-        <w:rPr>
-          <w:rFonts w:ascii="仿宋" w:eastAsia="仿宋" w:hAnsi="仿宋"/>
-          <w:sz w:val="24"/>
-        </w:rPr>
-        <w:t>11</w:t>
-      </w:r>
-      <w:r>
-        <w:rPr>
-          <w:rFonts w:ascii="仿宋" w:eastAsia="仿宋" w:hAnsi="仿宋" w:hint="eastAsia"/>
-          <w:sz w:val="24"/>
-        </w:rPr>
-        <w:t>标准，将识别的接受</w:t>
-      </w:r>
-      <w:r>
-        <w:rPr>
-          <w:rFonts w:ascii="仿宋" w:eastAsia="仿宋" w:hAnsi="仿宋" w:hint="eastAsia"/>
-          <w:sz w:val="24"/>
-        </w:rPr>
-        <w:t>态分为常整数（十进制，八进制，十六进制），浮点数（十进制），字符（串），关键字，运算符，分隔符6类。</w:t>
-      </w:r>
-    </w:p>
-    <w:p>
-      <w:pPr>
-        <w:ind w:firstLine="420"/>
-        <w:rPr>
-          <w:rFonts w:ascii="仿宋" w:eastAsia="仿宋" w:hAnsi="仿宋"/>
-          <w:sz w:val="24"/>
-        </w:rPr>
-      </w:pPr>
-      <w:r>
-        <w:rPr>
-          <w:rFonts w:ascii="仿宋" w:eastAsia="仿宋" w:hAnsi="仿宋" w:hint="eastAsia"/>
-          <w:sz w:val="24"/>
-        </w:rPr>
         <w:t>考虑到程序的运行效率和代码实现的难易程度，采用程序中心法，</w:t>
       </w:r>
       <w:r>
@@ -2520,23 +3512,31 @@
     </w:p>
     <w:p>
       <w:pPr>
-        <w:pStyle w:val="a4"/>
-        <w:numPr>
-          <w:ilvl w:val="0"/>
-          <w:numId w:val="4"/>
-        </w:numPr>
-        <w:ind w:firstLineChars="0"/>
-        <w:rPr>
-          <w:rFonts w:ascii="仿宋" w:eastAsia="仿宋" w:hAnsi="仿宋"/>
-          <w:sz w:val="24"/>
-        </w:rPr>
-      </w:pPr>
-      <w:r>
-        <w:rPr>
-          <w:rFonts w:ascii="仿宋" w:eastAsia="仿宋" w:hAnsi="仿宋" w:hint="eastAsia"/>
-          <w:sz w:val="24"/>
-        </w:rPr>
-        <w:t>字符（串），关键字的DFA状态图</w:t>
+        <w:pStyle w:val="4"/>
+      </w:pPr>
+      <w:r>
+        <w:rPr>
+          <w:rFonts w:hint="eastAsia"/>
+        </w:rPr>
+        <w:t>3.2.1</w:t>
+      </w:r>
+      <w:r>
+        <w:rPr>
+          <w:rFonts w:hint="eastAsia"/>
+        </w:rPr>
+        <w:t>字符（串），关键字的</w:t>
+      </w:r>
+      <w:r>
+        <w:rPr>
+          <w:rFonts w:hint="eastAsia"/>
+        </w:rPr>
+        <w:t>DFA</w:t>
+      </w:r>
+      <w:r>
+        <w:rPr>
+          <w:rFonts w:hint="eastAsia"/>
+        </w:rPr>
+        <w:t>状态图</w:t>
       </w:r>
     </w:p>
     <w:p>
@@ -2571,7 +3571,7 @@
                     <pic:cNvPicPr/>
                   </pic:nvPicPr>
                   <pic:blipFill>
-                    <a:blip r:embed="rId9">
+                    <a:blip r:embed="rId10">
                       <a:extLst>
                         <a:ext uri="{28A0092B-C50C-407E-A947-70E740481C1C}">
                           <a14:useLocalDpi xmlns:a14="http://schemas.microsoft.com/office/drawing/2010/main" val="0"/>
@@ -2608,24 +3608,38 @@
     </w:p>
     <w:p>
       <w:pPr>
-        <w:pStyle w:val="a4"/>
-        <w:numPr>
-          <w:ilvl w:val="0"/>
-          <w:numId w:val="4"/>
-        </w:numPr>
-        <w:ind w:firstLineChars="0"/>
-        <w:jc w:val="left"/>
-        <w:rPr>
-          <w:rFonts w:ascii="仿宋" w:eastAsia="仿宋" w:hAnsi="仿宋"/>
-          <w:sz w:val="24"/>
-        </w:rPr>
-      </w:pPr>
-      <w:r>
-        <w:rPr>
-          <w:rFonts w:ascii="仿宋" w:eastAsia="仿宋" w:hAnsi="仿宋" w:hint="eastAsia"/>
-          <w:sz w:val="24"/>
-        </w:rPr>
-        <w:t>常整数和浮点数的DFA状态图：</w:t>
+        <w:pStyle w:val="4"/>
+      </w:pPr>
+      <w:r>
+        <w:rPr>
+          <w:rFonts w:hint="eastAsia"/>
+        </w:rPr>
+        <w:lastRenderedPageBreak/>
+        <w:t>3.</w:t>
+      </w:r>
+      <w:r>
+        <w:rPr>
+          <w:rFonts w:hint="eastAsia"/>
+        </w:rPr>
+        <w:t>2.2</w:t>
+      </w:r>
+      <w:r>
+        <w:rPr>
+          <w:rFonts w:hint="eastAsia"/>
+        </w:rPr>
+        <w:t>常整数和浮点数的</w:t>
+      </w:r>
+      <w:r>
+        <w:rPr>
+          <w:rFonts w:hint="eastAsia"/>
+        </w:rPr>
+        <w:t>DFA</w:t>
+      </w:r>
+      <w:r>
+        <w:rPr>
+          <w:rFonts w:hint="eastAsia"/>
+        </w:rPr>
+        <w:t>状态图：</w:t>
       </w:r>
     </w:p>
     <w:p/>
@@ -2635,7 +3649,6 @@
           <w:rFonts w:hint="eastAsia"/>
           <w:noProof/>
         </w:rPr>
-        <w:lastRenderedPageBreak/>
         <w:drawing>
           <wp:inline distT="0" distB="0" distL="0" distR="0">
             <wp:extent cx="5274310" cy="3274060"/>
@@ -2652,7 +3665,7 @@
                     <pic:cNvPicPr/>
                   </pic:nvPicPr>
                   <pic:blipFill>
-                    <a:blip r:embed="rId10">
+                    <a:blip r:embed="rId11">
                       <a:extLst>
                         <a:ext uri="{28A0092B-C50C-407E-A947-70E740481C1C}">
                           <a14:useLocalDpi xmlns:a14="http://schemas.microsoft.com/office/drawing/2010/main" val="0"/>
@@ -2681,23 +3694,47 @@
     </w:p>
     <w:p>
       <w:pPr>
-        <w:pStyle w:val="a4"/>
-        <w:numPr>
-          <w:ilvl w:val="0"/>
-          <w:numId w:val="4"/>
-        </w:numPr>
-        <w:ind w:firstLineChars="0"/>
-        <w:rPr>
-          <w:rFonts w:ascii="仿宋" w:eastAsia="仿宋" w:hAnsi="仿宋"/>
-          <w:sz w:val="24"/>
-        </w:rPr>
-      </w:pPr>
-      <w:r>
-        <w:rPr>
-          <w:rFonts w:ascii="仿宋" w:eastAsia="仿宋" w:hAnsi="仿宋" w:hint="eastAsia"/>
-          <w:sz w:val="24"/>
-        </w:rPr>
-        <w:t>分隔符的DFA状态图：</w:t>
+        <w:ind w:firstLine="420"/>
+        <w:rPr>
+          <w:rFonts w:ascii="仿宋" w:eastAsia="仿宋" w:hAnsi="仿宋" w:hint="eastAsia"/>
+          <w:sz w:val="24"/>
+        </w:rPr>
+      </w:pPr>
+      <w:r>
+        <w:rPr>
+          <w:rFonts w:ascii="仿宋" w:eastAsia="仿宋" w:hAnsi="仿宋" w:hint="eastAsia"/>
+          <w:sz w:val="24"/>
+        </w:rPr>
+        <w:t>此处考虑了十进制整数，十进制浮点数，八进制整数，十六进制整数的转化。在浮点中，.123和0.123，00.123等都被看作是浮点数。</w:t>
+      </w:r>
+    </w:p>
+    <w:p>
+      <w:pPr>
+        <w:pStyle w:val="4"/>
+      </w:pPr>
+      <w:r>
+        <w:rPr>
+          <w:rFonts w:hint="eastAsia"/>
+        </w:rPr>
+        <w:t>3.2.3</w:t>
+      </w:r>
+      <w:r>
+        <w:rPr>
+          <w:rFonts w:hint="eastAsia"/>
+        </w:rPr>
+        <w:t>分隔符的</w:t>
+      </w:r>
+      <w:r>
+        <w:rPr>
+          <w:rFonts w:hint="eastAsia"/>
+        </w:rPr>
+        <w:t>DFA</w:t>
+      </w:r>
+      <w:r>
+        <w:rPr>
+          <w:rFonts w:hint="eastAsia"/>
+        </w:rPr>
+        <w:t>状态图：</w:t>
       </w:r>
     </w:p>
     <w:p>
@@ -2733,7 +3770,7 @@
                     <pic:cNvPicPr/>
                   </pic:nvPicPr>
                   <pic:blipFill>
-                    <a:blip r:embed="rId11">
+                    <a:blip r:embed="rId12">
                       <a:extLst>
                         <a:ext uri="{28A0092B-C50C-407E-A947-70E740481C1C}">
                           <a14:useLocalDpi xmlns:a14="http://schemas.microsoft.com/office/drawing/2010/main" val="0"/>
@@ -2792,23 +3829,32 @@
     </w:p>
     <w:p>
       <w:pPr>
-        <w:pStyle w:val="a4"/>
-        <w:numPr>
-          <w:ilvl w:val="0"/>
-          <w:numId w:val="4"/>
-        </w:numPr>
-        <w:ind w:firstLineChars="0"/>
-        <w:rPr>
-          <w:rFonts w:ascii="仿宋" w:eastAsia="仿宋" w:hAnsi="仿宋"/>
-          <w:sz w:val="24"/>
-        </w:rPr>
-      </w:pPr>
-      <w:r>
-        <w:rPr>
-          <w:rFonts w:ascii="仿宋" w:eastAsia="仿宋" w:hAnsi="仿宋" w:hint="eastAsia"/>
-          <w:sz w:val="24"/>
-        </w:rPr>
-        <w:t>识别运算符的DFA状态图：</w:t>
+        <w:pStyle w:val="4"/>
+      </w:pPr>
+      <w:r>
+        <w:rPr>
+          <w:rFonts w:hint="eastAsia"/>
+        </w:rPr>
+        <w:lastRenderedPageBreak/>
+        <w:t>3.2.4</w:t>
+      </w:r>
+      <w:r>
+        <w:rPr>
+          <w:rFonts w:hint="eastAsia"/>
+        </w:rPr>
+        <w:t>识别运算符的</w:t>
+      </w:r>
+      <w:r>
+        <w:rPr>
+          <w:rFonts w:hint="eastAsia"/>
+        </w:rPr>
+        <w:t>DFA</w:t>
+      </w:r>
+      <w:r>
+        <w:rPr>
+          <w:rFonts w:hint="eastAsia"/>
+        </w:rPr>
+        <w:t>状态图：</w:t>
       </w:r>
     </w:p>
     <w:p>
@@ -2817,7 +3863,6 @@
           <w:rFonts w:hint="eastAsia"/>
           <w:noProof/>
         </w:rPr>
-        <w:lastRenderedPageBreak/>
         <w:drawing>
           <wp:inline distT="0" distB="0" distL="0" distR="0">
             <wp:extent cx="3149280" cy="8241030"/>
@@ -2834,7 +3879,7 @@
                     <pic:cNvPicPr/>
                   </pic:nvPicPr>
                   <pic:blipFill>
-                    <a:blip r:embed="rId12">
+                    <a:blip r:embed="rId13">
                       <a:extLst>
                         <a:ext uri="{28A0092B-C50C-407E-A947-70E740481C1C}">
                           <a14:useLocalDpi xmlns:a14="http://schemas.microsoft.com/office/drawing/2010/main" val="0"/>
@@ -2868,76 +3913,50 @@
     </w:p>
     <w:p>
       <w:pPr>
-        <w:rPr>
-          <w:rFonts w:ascii="黑体" w:eastAsia="黑体" w:hAnsi="黑体"/>
-          <w:b/>
-          <w:sz w:val="24"/>
-        </w:rPr>
-      </w:pPr>
-      <w:r>
-        <w:rPr>
-          <w:rFonts w:ascii="黑体" w:eastAsia="黑体" w:hAnsi="黑体" w:hint="eastAsia"/>
-          <w:b/>
-          <w:sz w:val="24"/>
+        <w:pStyle w:val="3"/>
+      </w:pPr>
+      <w:bookmarkStart w:id="9" w:name="_Toc511510558"/>
+      <w:r>
+        <w:rPr>
+          <w:rFonts w:hint="eastAsia"/>
         </w:rPr>
         <w:t>3.</w:t>
       </w:r>
       <w:r>
         <w:rPr>
-          <w:rFonts w:ascii="黑体" w:eastAsia="黑体" w:hAnsi="黑体" w:hint="eastAsia"/>
-          <w:b/>
-          <w:sz w:val="24"/>
+          <w:rFonts w:hint="eastAsia"/>
+        </w:rPr>
+        <w:t>3</w:t>
+      </w:r>
+      <w:r>
+        <w:rPr>
+          <w:rFonts w:hint="eastAsia"/>
         </w:rPr>
         <w:t>程序思路与</w:t>
       </w:r>
       <w:r>
         <w:rPr>
-          <w:rFonts w:ascii="黑体" w:eastAsia="黑体" w:hAnsi="黑体" w:hint="eastAsia"/>
-          <w:b/>
-          <w:sz w:val="24"/>
+          <w:rFonts w:hint="eastAsia"/>
         </w:rPr>
         <w:t>实现</w:t>
       </w:r>
-    </w:p>
-    <w:p>
-      <w:pPr>
-        <w:ind w:firstLineChars="200" w:firstLine="482"/>
-        <w:rPr>
-          <w:rFonts w:ascii="仿宋" w:eastAsia="仿宋" w:hAnsi="仿宋"/>
-          <w:sz w:val="24"/>
-        </w:rPr>
-      </w:pPr>
-      <w:r>
-        <w:rPr>
-          <w:rFonts w:ascii="仿宋" w:eastAsia="仿宋" w:hAnsi="仿宋"/>
-          <w:b/>
-          <w:sz w:val="24"/>
-        </w:rPr>
-        <w:lastRenderedPageBreak/>
-        <w:t>1</w:t>
-      </w:r>
-      <w:r>
-        <w:rPr>
-          <w:rFonts w:ascii="仿宋" w:eastAsia="仿宋" w:hAnsi="仿宋" w:hint="eastAsia"/>
-          <w:b/>
-          <w:sz w:val="24"/>
-        </w:rPr>
-        <w:t>)</w:t>
-      </w:r>
-      <w:r>
-        <w:rPr>
-          <w:rFonts w:ascii="仿宋" w:eastAsia="仿宋" w:hAnsi="仿宋" w:hint="eastAsia"/>
-          <w:b/>
-          <w:sz w:val="24"/>
-        </w:rPr>
-        <w:t>程序实现的流程图如下图所示</w:t>
-      </w:r>
-      <w:r>
-        <w:rPr>
-          <w:rFonts w:ascii="仿宋" w:eastAsia="仿宋" w:hAnsi="仿宋" w:hint="eastAsia"/>
-          <w:sz w:val="24"/>
-        </w:rPr>
-        <w:t>：</w:t>
+      <w:bookmarkEnd w:id="9"/>
+    </w:p>
+    <w:p>
+      <w:pPr>
+        <w:pStyle w:val="4"/>
+      </w:pPr>
+      <w:r>
+        <w:rPr>
+          <w:rFonts w:hint="eastAsia"/>
+        </w:rPr>
+        <w:t>3.3.1</w:t>
+      </w:r>
+      <w:r>
+        <w:rPr>
+          <w:rFonts w:hint="eastAsia"/>
+        </w:rPr>
+        <w:t>程序实现的流程图如下图所示：</w:t>
       </w:r>
     </w:p>
     <w:p>
@@ -2965,7 +3984,7 @@
                     <pic:cNvPicPr/>
                   </pic:nvPicPr>
                   <pic:blipFill>
-                    <a:blip r:embed="rId13"/>
+                    <a:blip r:embed="rId14"/>
                     <a:stretch>
                       <a:fillRect/>
                     </a:stretch>
@@ -3048,30 +4067,29 @@
           <w:rFonts w:ascii="仿宋" w:eastAsia="仿宋" w:hAnsi="仿宋" w:hint="eastAsia"/>
           <w:sz w:val="24"/>
         </w:rPr>
-        <w:t>回退一个字符，才更新状态为0.</w:t>
-      </w:r>
-    </w:p>
-    <w:p>
-      <w:pPr>
-        <w:rPr>
-          <w:rFonts w:ascii="仿宋" w:eastAsia="仿宋" w:hAnsi="仿宋"/>
-          <w:b/>
-          <w:sz w:val="24"/>
-        </w:rPr>
-      </w:pPr>
-      <w:r>
-        <w:rPr>
-          <w:rFonts w:ascii="仿宋" w:eastAsia="仿宋" w:hAnsi="仿宋" w:hint="eastAsia"/>
-          <w:b/>
-          <w:sz w:val="24"/>
-        </w:rPr>
-        <w:t>2)</w:t>
-      </w:r>
-      <w:r>
-        <w:rPr>
-          <w:rFonts w:ascii="仿宋" w:eastAsia="仿宋" w:hAnsi="仿宋" w:hint="eastAsia"/>
-          <w:b/>
-          <w:sz w:val="24"/>
+        <w:t>回退一个字符，再</w:t>
+      </w:r>
+      <w:r>
+        <w:rPr>
+          <w:rFonts w:ascii="仿宋" w:eastAsia="仿宋" w:hAnsi="仿宋" w:hint="eastAsia"/>
+          <w:sz w:val="24"/>
+        </w:rPr>
+        <w:t>更新状态为0.</w:t>
+      </w:r>
+    </w:p>
+    <w:p>
+      <w:pPr>
+        <w:pStyle w:val="4"/>
+      </w:pPr>
+      <w:r>
+        <w:rPr>
+          <w:rFonts w:hint="eastAsia"/>
+        </w:rPr>
+        <w:t>3.3.2</w:t>
+      </w:r>
+      <w:r>
+        <w:rPr>
+          <w:rFonts w:hint="eastAsia"/>
         </w:rPr>
         <w:t>代码实现实例：</w:t>
       </w:r>
@@ -3168,7 +4186,7 @@
                     </pic:cNvPicPr>
                   </pic:nvPicPr>
                   <pic:blipFill>
-                    <a:blip r:embed="rId14" cstate="print">
+                    <a:blip r:embed="rId15" cstate="print">
                       <a:extLst>
                         <a:ext uri="{28A0092B-C50C-407E-A947-70E740481C1C}">
                           <a14:useLocalDpi xmlns:a14="http://schemas.microsoft.com/office/drawing/2010/main" val="0"/>
@@ -3213,6 +4231,7 @@
           <w:rFonts w:ascii="仿宋" w:eastAsia="仿宋" w:hAnsi="仿宋" w:hint="eastAsia"/>
           <w:sz w:val="24"/>
         </w:rPr>
+        <w:lastRenderedPageBreak/>
         <w:t>在main</w:t>
       </w:r>
       <w:r>
@@ -3304,15 +4323,7 @@
           <w:rFonts w:ascii="仿宋" w:eastAsia="仿宋" w:hAnsi="仿宋" w:hint="eastAsia"/>
           <w:sz w:val="24"/>
         </w:rPr>
-        <w:t>是判断当前字符是否是十六进制数字组成字</w:t>
-      </w:r>
-      <w:r>
-        <w:rPr>
-          <w:rFonts w:ascii="仿宋" w:eastAsia="仿宋" w:hAnsi="仿宋" w:hint="eastAsia"/>
-          <w:sz w:val="24"/>
-        </w:rPr>
-        <w:lastRenderedPageBreak/>
-        <w:t>符的判断函数。</w:t>
+        <w:t>是判断当前字符是否是十六进制数字组成字符的判断函数。</w:t>
       </w:r>
     </w:p>
     <w:p>
@@ -3336,6 +4347,14 @@
         </w:rPr>
         <w:t>示例如下：</w:t>
       </w:r>
+    </w:p>
+    <w:p>
+      <w:pPr>
+        <w:rPr>
+          <w:rFonts w:ascii="仿宋" w:eastAsia="仿宋" w:hAnsi="仿宋" w:hint="eastAsia"/>
+          <w:sz w:val="24"/>
+        </w:rPr>
+      </w:pPr>
     </w:p>
     <w:tbl>
       <w:tblPr>
@@ -3364,151 +4383,6 @@
                   <wp:extent cx="5198288" cy="3213100"/>
                   <wp:effectExtent l="0" t="0" r="2540" b="6350"/>
                   <wp:docPr id="15" name="图片 15"/>
-                  <wp:cNvGraphicFramePr>
-                    <a:graphicFrameLocks xmlns:a="http://schemas.openxmlformats.org/drawingml/2006/main" noChangeAspect="1"/>
-                  </wp:cNvGraphicFramePr>
-                  <a:graphic xmlns:a="http://schemas.openxmlformats.org/drawingml/2006/main">
-                    <a:graphicData uri="http://schemas.openxmlformats.org/drawingml/2006/picture">
-                      <pic:pic xmlns:pic="http://schemas.openxmlformats.org/drawingml/2006/picture">
-                        <pic:nvPicPr>
-                          <pic:cNvPr id="1" name=""/>
-                          <pic:cNvPicPr/>
-                        </pic:nvPicPr>
-                        <pic:blipFill>
-                          <a:blip r:embed="rId15"/>
-                          <a:stretch>
-                            <a:fillRect/>
-                          </a:stretch>
-                        </pic:blipFill>
-                        <pic:spPr>
-                          <a:xfrm>
-                            <a:off x="0" y="0"/>
-                            <a:ext cx="5211050" cy="3220989"/>
-                          </a:xfrm>
-                          <a:prstGeom prst="rect">
-                            <a:avLst/>
-                          </a:prstGeom>
-                        </pic:spPr>
-                      </pic:pic>
-                    </a:graphicData>
-                  </a:graphic>
-                </wp:inline>
-              </w:drawing>
-            </w:r>
-          </w:p>
-        </w:tc>
-      </w:tr>
-    </w:tbl>
-    <w:p>
-      <w:pPr>
-        <w:ind w:firstLine="420"/>
-        <w:rPr>
-          <w:rFonts w:ascii="仿宋" w:eastAsia="仿宋" w:hAnsi="仿宋"/>
-          <w:sz w:val="24"/>
-        </w:rPr>
-      </w:pPr>
-      <w:r>
-        <w:rPr>
-          <w:rFonts w:ascii="仿宋" w:eastAsia="仿宋" w:hAnsi="仿宋" w:hint="eastAsia"/>
-          <w:sz w:val="24"/>
-        </w:rPr>
-        <w:t>如上图代码所示，是类</w:t>
-      </w:r>
-      <w:r>
-        <w:rPr>
-          <w:rFonts w:ascii="仿宋" w:eastAsia="仿宋" w:hAnsi="仿宋" w:hint="eastAsia"/>
-          <w:sz w:val="24"/>
-        </w:rPr>
-        <w:t>D</w:t>
-      </w:r>
-      <w:r>
-        <w:rPr>
-          <w:rFonts w:ascii="仿宋" w:eastAsia="仿宋" w:hAnsi="仿宋"/>
-          <w:sz w:val="24"/>
-        </w:rPr>
-        <w:t>FA</w:t>
-      </w:r>
-      <w:r>
-        <w:rPr>
-          <w:rFonts w:ascii="仿宋" w:eastAsia="仿宋" w:hAnsi="仿宋" w:hint="eastAsia"/>
-          <w:sz w:val="24"/>
-        </w:rPr>
-        <w:t>中start</w:t>
-      </w:r>
-      <w:r>
-        <w:rPr>
-          <w:rFonts w:ascii="仿宋" w:eastAsia="仿宋" w:hAnsi="仿宋"/>
-          <w:sz w:val="24"/>
-        </w:rPr>
-        <w:t>_convert()</w:t>
-      </w:r>
-      <w:r>
-        <w:rPr>
-          <w:rFonts w:ascii="仿宋" w:eastAsia="仿宋" w:hAnsi="仿宋" w:hint="eastAsia"/>
-          <w:sz w:val="24"/>
-        </w:rPr>
-        <w:t>函数的部分代码，定义了两个循环，分别判断行数与字符数。</w:t>
-      </w:r>
-      <w:r>
-        <w:rPr>
-          <w:rFonts w:ascii="仿宋" w:eastAsia="仿宋" w:hAnsi="仿宋" w:hint="eastAsia"/>
-          <w:sz w:val="24"/>
-        </w:rPr>
-        <w:t>定义了状态的变量state，当前已经读取的字符串string</w:t>
-      </w:r>
-      <w:r>
-        <w:rPr>
-          <w:rFonts w:ascii="仿宋" w:eastAsia="仿宋" w:hAnsi="仿宋" w:hint="eastAsia"/>
-          <w:sz w:val="24"/>
-        </w:rPr>
-        <w:t>。</w:t>
-      </w:r>
-      <w:r>
-        <w:rPr>
-          <w:rFonts w:ascii="仿宋" w:eastAsia="仿宋" w:hAnsi="仿宋" w:hint="eastAsia"/>
-          <w:sz w:val="24"/>
-        </w:rPr>
-        <w:t>如果当前不是接受状态，则添加当前字符，更新</w:t>
-      </w:r>
-      <w:r>
-        <w:rPr>
-          <w:rFonts w:ascii="仿宋" w:eastAsia="仿宋" w:hAnsi="仿宋" w:hint="eastAsia"/>
-          <w:sz w:val="24"/>
-        </w:rPr>
-        <w:t>状态，</w:t>
-      </w:r>
-      <w:r>
-        <w:rPr>
-          <w:rFonts w:ascii="仿宋" w:eastAsia="仿宋" w:hAnsi="仿宋" w:hint="eastAsia"/>
-          <w:sz w:val="24"/>
-        </w:rPr>
-        <w:t>否则就打印字符串，更新字符串，更新状态为0，进行下一次字符的读取，如下图所示：</w:t>
-      </w:r>
-    </w:p>
-    <w:tbl>
-      <w:tblPr>
-        <w:tblStyle w:val="a5"/>
-        <w:tblW w:w="0" w:type="auto"/>
-        <w:tblLook w:val="04A0" w:firstRow="1" w:lastRow="0" w:firstColumn="1" w:lastColumn="0" w:noHBand="0" w:noVBand="1"/>
-      </w:tblPr>
-      <w:tblGrid>
-        <w:gridCol w:w="8296"/>
-      </w:tblGrid>
-      <w:tr>
-        <w:tc>
-          <w:tcPr>
-            <w:tcW w:w="8296" w:type="dxa"/>
-          </w:tcPr>
-          <w:p>
-            <w:r>
-              <w:rPr>
-                <w:noProof/>
-              </w:rPr>
-              <w:drawing>
-                <wp:inline distT="0" distB="0" distL="0" distR="0" wp14:anchorId="735563B1" wp14:editId="6BF6357A">
-                  <wp:extent cx="5274310" cy="1463675"/>
-                  <wp:effectExtent l="0" t="0" r="2540" b="3175"/>
-                  <wp:docPr id="17" name="图片 17"/>
                   <wp:cNvGraphicFramePr>
                     <a:graphicFrameLocks xmlns:a="http://schemas.openxmlformats.org/drawingml/2006/main" noChangeAspect="1"/>
                   </wp:cNvGraphicFramePr>
@@ -3528,7 +4402,7 @@
                         <pic:spPr>
                           <a:xfrm>
                             <a:off x="0" y="0"/>
-                            <a:ext cx="5274310" cy="1463675"/>
+                            <a:ext cx="5211050" cy="3220989"/>
                           </a:xfrm>
                           <a:prstGeom prst="rect">
                             <a:avLst/>
@@ -3546,115 +4420,69 @@
     </w:tbl>
     <w:p>
       <w:pPr>
-        <w:rPr>
-          <w:rFonts w:ascii="黑体" w:eastAsia="黑体" w:hAnsi="黑体"/>
-          <w:b/>
-          <w:sz w:val="28"/>
-        </w:rPr>
-      </w:pPr>
-      <w:r>
-        <w:rPr>
-          <w:rFonts w:ascii="黑体" w:eastAsia="黑体" w:hAnsi="黑体" w:hint="eastAsia"/>
-          <w:b/>
-          <w:sz w:val="28"/>
-        </w:rPr>
-        <w:t>四、实验测试结果</w:t>
-      </w:r>
-    </w:p>
-    <w:p>
-      <w:pPr>
-        <w:rPr>
-          <w:rFonts w:ascii="黑体" w:eastAsia="黑体" w:hAnsi="黑体"/>
-          <w:b/>
-          <w:sz w:val="24"/>
-        </w:rPr>
-      </w:pPr>
-      <w:r>
-        <w:rPr>
-          <w:rFonts w:ascii="黑体" w:eastAsia="黑体" w:hAnsi="黑体" w:hint="eastAsia"/>
-          <w:b/>
-          <w:sz w:val="24"/>
-        </w:rPr>
-        <w:t>1.实验结果</w:t>
-      </w:r>
-    </w:p>
-    <w:p>
-      <w:pPr>
         <w:ind w:firstLine="420"/>
         <w:rPr>
           <w:rFonts w:ascii="仿宋" w:eastAsia="仿宋" w:hAnsi="仿宋"/>
           <w:sz w:val="24"/>
         </w:rPr>
       </w:pPr>
-      <w:r>
-        <w:rPr>
-          <w:rFonts w:ascii="仿宋" w:eastAsia="仿宋" w:hAnsi="仿宋" w:hint="eastAsia"/>
-          <w:sz w:val="24"/>
-        </w:rPr>
-        <w:t>将配置文件conf</w:t>
-      </w:r>
-      <w:r>
-        <w:rPr>
-          <w:rFonts w:ascii="仿宋" w:eastAsia="仿宋" w:hAnsi="仿宋"/>
-          <w:sz w:val="24"/>
-        </w:rPr>
-        <w:t>ig.xml</w:t>
-      </w:r>
-      <w:r>
-        <w:rPr>
-          <w:rFonts w:ascii="仿宋" w:eastAsia="仿宋" w:hAnsi="仿宋" w:hint="eastAsia"/>
-          <w:sz w:val="24"/>
-        </w:rPr>
-        <w:t>中的sca</w:t>
-      </w:r>
-      <w:r>
-        <w:rPr>
-          <w:rFonts w:ascii="仿宋" w:eastAsia="仿宋" w:hAnsi="仿宋"/>
-          <w:sz w:val="24"/>
-        </w:rPr>
-        <w:t>n</w:t>
-      </w:r>
-      <w:r>
-        <w:rPr>
-          <w:rFonts w:ascii="仿宋" w:eastAsia="仿宋" w:hAnsi="仿宋" w:hint="eastAsia"/>
-          <w:sz w:val="24"/>
-        </w:rPr>
-        <w:t>阶段的type</w:t>
-      </w:r>
-      <w:r>
-        <w:rPr>
-          <w:rFonts w:ascii="仿宋" w:eastAsia="仿宋" w:hAnsi="仿宋"/>
-          <w:sz w:val="24"/>
-        </w:rPr>
-        <w:t xml:space="preserve"> </w:t>
-      </w:r>
-      <w:r>
-        <w:rPr>
-          <w:rFonts w:ascii="仿宋" w:eastAsia="仿宋" w:hAnsi="仿宋" w:hint="eastAsia"/>
-          <w:sz w:val="24"/>
-        </w:rPr>
-        <w:t>设置为 python</w:t>
-      </w:r>
-      <w:r>
-        <w:rPr>
-          <w:rFonts w:ascii="仿宋" w:eastAsia="仿宋" w:hAnsi="仿宋"/>
-          <w:sz w:val="24"/>
-        </w:rPr>
-        <w:t xml:space="preserve">, </w:t>
-      </w:r>
-      <w:r>
-        <w:rPr>
-          <w:rFonts w:ascii="仿宋" w:eastAsia="仿宋" w:hAnsi="仿宋" w:hint="eastAsia"/>
-          <w:sz w:val="24"/>
-        </w:rPr>
-        <w:t>将路径设置为 python</w:t>
-      </w:r>
-      <w:r>
-        <w:rPr>
-          <w:rFonts w:ascii="仿宋" w:eastAsia="仿宋" w:hAnsi="仿宋"/>
-          <w:sz w:val="24"/>
-        </w:rPr>
-        <w:t>3 ./scan,py</w:t>
+    </w:p>
+    <w:p>
+      <w:pPr>
+        <w:ind w:firstLine="420"/>
+        <w:rPr>
+          <w:rFonts w:ascii="仿宋" w:eastAsia="仿宋" w:hAnsi="仿宋"/>
+          <w:sz w:val="24"/>
+        </w:rPr>
+      </w:pPr>
+      <w:r>
+        <w:rPr>
+          <w:rFonts w:ascii="仿宋" w:eastAsia="仿宋" w:hAnsi="仿宋" w:hint="eastAsia"/>
+          <w:sz w:val="24"/>
+        </w:rPr>
+        <w:t>如上图代码所示，是类</w:t>
+      </w:r>
+      <w:r>
+        <w:rPr>
+          <w:rFonts w:ascii="仿宋" w:eastAsia="仿宋" w:hAnsi="仿宋" w:hint="eastAsia"/>
+          <w:sz w:val="24"/>
+        </w:rPr>
+        <w:t>D</w:t>
+      </w:r>
+      <w:r>
+        <w:rPr>
+          <w:rFonts w:ascii="仿宋" w:eastAsia="仿宋" w:hAnsi="仿宋"/>
+          <w:sz w:val="24"/>
+        </w:rPr>
+        <w:t>FA</w:t>
+      </w:r>
+      <w:r>
+        <w:rPr>
+          <w:rFonts w:ascii="仿宋" w:eastAsia="仿宋" w:hAnsi="仿宋" w:hint="eastAsia"/>
+          <w:sz w:val="24"/>
+        </w:rPr>
+        <w:t>中start</w:t>
+      </w:r>
+      <w:r>
+        <w:rPr>
+          <w:rFonts w:ascii="仿宋" w:eastAsia="仿宋" w:hAnsi="仿宋"/>
+          <w:sz w:val="24"/>
+        </w:rPr>
+        <w:t>_convert()</w:t>
+      </w:r>
+      <w:r>
+        <w:rPr>
+          <w:rFonts w:ascii="仿宋" w:eastAsia="仿宋" w:hAnsi="仿宋" w:hint="eastAsia"/>
+          <w:sz w:val="24"/>
+        </w:rPr>
+        <w:t>函数的部分代码，定义了两个循环，分别判断行数与字符数。</w:t>
+      </w:r>
+      <w:r>
+        <w:rPr>
+          <w:rFonts w:ascii="仿宋" w:eastAsia="仿宋" w:hAnsi="仿宋" w:hint="eastAsia"/>
+          <w:sz w:val="24"/>
+        </w:rPr>
+        <w:t>定义了状态的变量state，当前已经读取的字符串string</w:t>
       </w:r>
       <w:r>
         <w:rPr>
@@ -3663,21 +4491,36 @@
         </w:rPr>
         <w:t>。</w:t>
       </w:r>
-    </w:p>
-    <w:p>
-      <w:pPr>
-        <w:rPr>
-          <w:rFonts w:ascii="仿宋" w:eastAsia="仿宋" w:hAnsi="仿宋"/>
-          <w:sz w:val="24"/>
-        </w:rPr>
-      </w:pPr>
-      <w:r>
-        <w:rPr>
-          <w:rFonts w:ascii="仿宋" w:eastAsia="仿宋" w:hAnsi="仿宋" w:hint="eastAsia"/>
-          <w:sz w:val="24"/>
-        </w:rPr>
-        <w:t>运行的测试代码：</w:t>
-      </w:r>
+      <w:r>
+        <w:rPr>
+          <w:rFonts w:ascii="仿宋" w:eastAsia="仿宋" w:hAnsi="仿宋" w:hint="eastAsia"/>
+          <w:sz w:val="24"/>
+        </w:rPr>
+        <w:t>如果当前不是接受状态，则添加当前字符，更新</w:t>
+      </w:r>
+      <w:r>
+        <w:rPr>
+          <w:rFonts w:ascii="仿宋" w:eastAsia="仿宋" w:hAnsi="仿宋" w:hint="eastAsia"/>
+          <w:sz w:val="24"/>
+        </w:rPr>
+        <w:t>状态，</w:t>
+      </w:r>
+      <w:r>
+        <w:rPr>
+          <w:rFonts w:ascii="仿宋" w:eastAsia="仿宋" w:hAnsi="仿宋" w:hint="eastAsia"/>
+          <w:sz w:val="24"/>
+        </w:rPr>
+        <w:t>否则就打印字符串，更新字符串，更新状态为0，进行下一次字符的读取，如下图所示：</w:t>
+      </w:r>
+    </w:p>
+    <w:p>
+      <w:pPr>
+        <w:ind w:firstLine="420"/>
+        <w:rPr>
+          <w:rFonts w:ascii="仿宋" w:eastAsia="仿宋" w:hAnsi="仿宋" w:hint="eastAsia"/>
+          <w:sz w:val="24"/>
+        </w:rPr>
+      </w:pPr>
     </w:p>
     <w:tbl>
       <w:tblPr>
@@ -3698,7 +4541,206 @@
               <w:rPr>
                 <w:noProof/>
               </w:rPr>
-              <w:lastRenderedPageBreak/>
+              <w:drawing>
+                <wp:inline distT="0" distB="0" distL="0" distR="0" wp14:anchorId="735563B1" wp14:editId="6BF6357A">
+                  <wp:extent cx="5274310" cy="1463675"/>
+                  <wp:effectExtent l="0" t="0" r="2540" b="3175"/>
+                  <wp:docPr id="17" name="图片 17"/>
+                  <wp:cNvGraphicFramePr>
+                    <a:graphicFrameLocks xmlns:a="http://schemas.openxmlformats.org/drawingml/2006/main" noChangeAspect="1"/>
+                  </wp:cNvGraphicFramePr>
+                  <a:graphic xmlns:a="http://schemas.openxmlformats.org/drawingml/2006/main">
+                    <a:graphicData uri="http://schemas.openxmlformats.org/drawingml/2006/picture">
+                      <pic:pic xmlns:pic="http://schemas.openxmlformats.org/drawingml/2006/picture">
+                        <pic:nvPicPr>
+                          <pic:cNvPr id="1" name=""/>
+                          <pic:cNvPicPr/>
+                        </pic:nvPicPr>
+                        <pic:blipFill>
+                          <a:blip r:embed="rId17"/>
+                          <a:stretch>
+                            <a:fillRect/>
+                          </a:stretch>
+                        </pic:blipFill>
+                        <pic:spPr>
+                          <a:xfrm>
+                            <a:off x="0" y="0"/>
+                            <a:ext cx="5274310" cy="1463675"/>
+                          </a:xfrm>
+                          <a:prstGeom prst="rect">
+                            <a:avLst/>
+                          </a:prstGeom>
+                        </pic:spPr>
+                      </pic:pic>
+                    </a:graphicData>
+                  </a:graphic>
+                </wp:inline>
+              </w:drawing>
+            </w:r>
+          </w:p>
+        </w:tc>
+      </w:tr>
+    </w:tbl>
+    <w:p>
+      <w:pPr>
+        <w:pStyle w:val="2"/>
+      </w:pPr>
+      <w:bookmarkStart w:id="10" w:name="_Toc511510559"/>
+      <w:r>
+        <w:rPr>
+          <w:rFonts w:hint="eastAsia"/>
+        </w:rPr>
+        <w:t>四、实验测试结果</w:t>
+      </w:r>
+      <w:bookmarkEnd w:id="10"/>
+    </w:p>
+    <w:p>
+      <w:pPr>
+        <w:pStyle w:val="3"/>
+      </w:pPr>
+      <w:bookmarkStart w:id="11" w:name="_Toc511510560"/>
+      <w:r>
+        <w:rPr>
+          <w:rFonts w:hint="eastAsia"/>
+        </w:rPr>
+        <w:t>4.1</w:t>
+      </w:r>
+      <w:r>
+        <w:rPr>
+          <w:rFonts w:hint="eastAsia"/>
+        </w:rPr>
+        <w:t>实验结果</w:t>
+      </w:r>
+      <w:bookmarkEnd w:id="11"/>
+    </w:p>
+    <w:p>
+      <w:pPr>
+        <w:ind w:firstLine="420"/>
+        <w:rPr>
+          <w:rFonts w:ascii="仿宋" w:eastAsia="仿宋" w:hAnsi="仿宋"/>
+          <w:sz w:val="24"/>
+        </w:rPr>
+      </w:pPr>
+      <w:r>
+        <w:rPr>
+          <w:rFonts w:ascii="仿宋" w:eastAsia="仿宋" w:hAnsi="仿宋" w:hint="eastAsia"/>
+          <w:sz w:val="24"/>
+        </w:rPr>
+        <w:t>将配置文件conf</w:t>
+      </w:r>
+      <w:r>
+        <w:rPr>
+          <w:rFonts w:ascii="仿宋" w:eastAsia="仿宋" w:hAnsi="仿宋"/>
+          <w:sz w:val="24"/>
+        </w:rPr>
+        <w:t>ig.xml</w:t>
+      </w:r>
+      <w:r>
+        <w:rPr>
+          <w:rFonts w:ascii="仿宋" w:eastAsia="仿宋" w:hAnsi="仿宋" w:hint="eastAsia"/>
+          <w:sz w:val="24"/>
+        </w:rPr>
+        <w:t>中的sca</w:t>
+      </w:r>
+      <w:r>
+        <w:rPr>
+          <w:rFonts w:ascii="仿宋" w:eastAsia="仿宋" w:hAnsi="仿宋"/>
+          <w:sz w:val="24"/>
+        </w:rPr>
+        <w:t>n</w:t>
+      </w:r>
+      <w:r>
+        <w:rPr>
+          <w:rFonts w:ascii="仿宋" w:eastAsia="仿宋" w:hAnsi="仿宋" w:hint="eastAsia"/>
+          <w:sz w:val="24"/>
+        </w:rPr>
+        <w:t>阶段的type</w:t>
+      </w:r>
+      <w:r>
+        <w:rPr>
+          <w:rFonts w:ascii="仿宋" w:eastAsia="仿宋" w:hAnsi="仿宋"/>
+          <w:sz w:val="24"/>
+        </w:rPr>
+        <w:t xml:space="preserve"> </w:t>
+      </w:r>
+      <w:r>
+        <w:rPr>
+          <w:rFonts w:ascii="仿宋" w:eastAsia="仿宋" w:hAnsi="仿宋" w:hint="eastAsia"/>
+          <w:sz w:val="24"/>
+        </w:rPr>
+        <w:t>设置为 python</w:t>
+      </w:r>
+      <w:r>
+        <w:rPr>
+          <w:rFonts w:ascii="仿宋" w:eastAsia="仿宋" w:hAnsi="仿宋"/>
+          <w:sz w:val="24"/>
+        </w:rPr>
+        <w:t xml:space="preserve">, </w:t>
+      </w:r>
+      <w:r>
+        <w:rPr>
+          <w:rFonts w:ascii="仿宋" w:eastAsia="仿宋" w:hAnsi="仿宋" w:hint="eastAsia"/>
+          <w:sz w:val="24"/>
+        </w:rPr>
+        <w:t>将路径设</w:t>
+      </w:r>
+      <w:r>
+        <w:rPr>
+          <w:rFonts w:ascii="仿宋" w:eastAsia="仿宋" w:hAnsi="仿宋" w:hint="eastAsia"/>
+          <w:sz w:val="24"/>
+        </w:rPr>
+        <w:lastRenderedPageBreak/>
+        <w:t>置为 python</w:t>
+      </w:r>
+      <w:r>
+        <w:rPr>
+          <w:rFonts w:ascii="仿宋" w:eastAsia="仿宋" w:hAnsi="仿宋"/>
+          <w:sz w:val="24"/>
+        </w:rPr>
+        <w:t>3 ./scan,py</w:t>
+      </w:r>
+      <w:r>
+        <w:rPr>
+          <w:rFonts w:ascii="仿宋" w:eastAsia="仿宋" w:hAnsi="仿宋" w:hint="eastAsia"/>
+          <w:sz w:val="24"/>
+        </w:rPr>
+        <w:t>。</w:t>
+      </w:r>
+    </w:p>
+    <w:p>
+      <w:pPr>
+        <w:rPr>
+          <w:rFonts w:ascii="仿宋" w:eastAsia="仿宋" w:hAnsi="仿宋"/>
+          <w:sz w:val="24"/>
+        </w:rPr>
+      </w:pPr>
+      <w:r>
+        <w:rPr>
+          <w:rFonts w:ascii="仿宋" w:eastAsia="仿宋" w:hAnsi="仿宋" w:hint="eastAsia"/>
+          <w:sz w:val="24"/>
+        </w:rPr>
+        <w:t>运行的测试代码：</w:t>
+      </w:r>
+    </w:p>
+    <w:tbl>
+      <w:tblPr>
+        <w:tblStyle w:val="a5"/>
+        <w:tblW w:w="0" w:type="auto"/>
+        <w:tblLook w:val="04A0" w:firstRow="1" w:lastRow="0" w:firstColumn="1" w:lastColumn="0" w:noHBand="0" w:noVBand="1"/>
+      </w:tblPr>
+      <w:tblGrid>
+        <w:gridCol w:w="8296"/>
+      </w:tblGrid>
+      <w:tr>
+        <w:tc>
+          <w:tcPr>
+            <w:tcW w:w="8296" w:type="dxa"/>
+          </w:tcPr>
+          <w:p>
+            <w:r>
+              <w:rPr>
+                <w:noProof/>
+              </w:rPr>
               <w:drawing>
                 <wp:inline distT="0" distB="0" distL="0" distR="0" wp14:anchorId="6718693E" wp14:editId="1A6CA9F1">
                   <wp:extent cx="5274310" cy="1474470"/>
@@ -3715,7 +4757,7 @@
                           <pic:cNvPicPr/>
                         </pic:nvPicPr>
                         <pic:blipFill>
-                          <a:blip r:embed="rId17"/>
+                          <a:blip r:embed="rId18"/>
                           <a:stretch>
                             <a:fillRect/>
                           </a:stretch>
@@ -3805,7 +4847,7 @@
                           <pic:cNvPicPr/>
                         </pic:nvPicPr>
                         <pic:blipFill>
-                          <a:blip r:embed="rId18"/>
+                          <a:blip r:embed="rId19"/>
                           <a:stretch>
                             <a:fillRect/>
                           </a:stretch>
@@ -3891,6 +4933,7 @@
               <w:rPr>
                 <w:noProof/>
               </w:rPr>
+              <w:lastRenderedPageBreak/>
               <w:t xml:space="preserve">   </w:t>
             </w:r>
             <w:r>
@@ -3902,58 +4945,6 @@
                   <wp:extent cx="1523173" cy="4279900"/>
                   <wp:effectExtent l="0" t="0" r="1270" b="6350"/>
                   <wp:docPr id="28" name="图片 28"/>
-                  <wp:cNvGraphicFramePr>
-                    <a:graphicFrameLocks xmlns:a="http://schemas.openxmlformats.org/drawingml/2006/main" noChangeAspect="1"/>
-                  </wp:cNvGraphicFramePr>
-                  <a:graphic xmlns:a="http://schemas.openxmlformats.org/drawingml/2006/main">
-                    <a:graphicData uri="http://schemas.openxmlformats.org/drawingml/2006/picture">
-                      <pic:pic xmlns:pic="http://schemas.openxmlformats.org/drawingml/2006/picture">
-                        <pic:nvPicPr>
-                          <pic:cNvPr id="1" name=""/>
-                          <pic:cNvPicPr/>
-                        </pic:nvPicPr>
-                        <pic:blipFill>
-                          <a:blip r:embed="rId19"/>
-                          <a:stretch>
-                            <a:fillRect/>
-                          </a:stretch>
-                        </pic:blipFill>
-                        <pic:spPr>
-                          <a:xfrm>
-                            <a:off x="0" y="0"/>
-                            <a:ext cx="1540805" cy="4329444"/>
-                          </a:xfrm>
-                          <a:prstGeom prst="rect">
-                            <a:avLst/>
-                          </a:prstGeom>
-                        </pic:spPr>
-                      </pic:pic>
-                    </a:graphicData>
-                  </a:graphic>
-                </wp:inline>
-              </w:drawing>
-            </w:r>
-            <w:r>
-              <w:rPr>
-                <w:noProof/>
-              </w:rPr>
-              <w:t xml:space="preserve">  </w:t>
-            </w:r>
-            <w:r>
-              <w:rPr>
-                <w:noProof/>
-              </w:rPr>
-              <w:t xml:space="preserve">   </w:t>
-            </w:r>
-            <w:r>
-              <w:rPr>
-                <w:noProof/>
-              </w:rPr>
-              <w:drawing>
-                <wp:inline distT="0" distB="0" distL="0" distR="0" wp14:anchorId="42435E21" wp14:editId="30B6C1C5">
-                  <wp:extent cx="1635760" cy="4470400"/>
-                  <wp:effectExtent l="0" t="0" r="2540" b="6350"/>
-                  <wp:docPr id="29" name="图片 29"/>
                   <wp:cNvGraphicFramePr>
                     <a:graphicFrameLocks xmlns:a="http://schemas.openxmlformats.org/drawingml/2006/main" noChangeAspect="1"/>
                   </wp:cNvGraphicFramePr>
@@ -3973,7 +4964,7 @@
                         <pic:spPr>
                           <a:xfrm>
                             <a:off x="0" y="0"/>
-                            <a:ext cx="1650476" cy="4510618"/>
+                            <a:ext cx="1540805" cy="4329444"/>
                           </a:xfrm>
                           <a:prstGeom prst="rect">
                             <a:avLst/>
@@ -3985,85 +4976,27 @@
                 </wp:inline>
               </w:drawing>
             </w:r>
-          </w:p>
-        </w:tc>
-      </w:tr>
-    </w:tbl>
-    <w:p>
-      <w:pPr>
-        <w:ind w:firstLine="420"/>
-        <w:rPr>
-          <w:rFonts w:ascii="仿宋" w:eastAsia="仿宋" w:hAnsi="仿宋"/>
-          <w:sz w:val="24"/>
-        </w:rPr>
-      </w:pPr>
-    </w:p>
-    <w:p>
-      <w:pPr>
-        <w:ind w:firstLine="420"/>
-        <w:rPr>
-          <w:rFonts w:ascii="仿宋" w:eastAsia="仿宋" w:hAnsi="仿宋"/>
-          <w:sz w:val="24"/>
-        </w:rPr>
-      </w:pPr>
-      <w:r>
-        <w:rPr>
-          <w:rFonts w:ascii="仿宋" w:eastAsia="仿宋" w:hAnsi="仿宋" w:hint="eastAsia"/>
-          <w:sz w:val="24"/>
-        </w:rPr>
-        <w:lastRenderedPageBreak/>
-        <w:t>从以上的截图发现，识别字符串，字符，十进制等数字是没有问题的。</w:t>
-      </w:r>
-    </w:p>
-    <w:p>
-      <w:pPr>
-        <w:ind w:firstLine="420"/>
-        <w:rPr>
-          <w:rFonts w:ascii="仿宋" w:eastAsia="仿宋" w:hAnsi="仿宋"/>
-          <w:sz w:val="24"/>
-        </w:rPr>
-      </w:pPr>
-    </w:p>
-    <w:p>
-      <w:pPr>
-        <w:rPr>
-          <w:rFonts w:ascii="仿宋" w:eastAsia="仿宋" w:hAnsi="仿宋"/>
-          <w:sz w:val="24"/>
-        </w:rPr>
-      </w:pPr>
-      <w:r>
-        <w:rPr>
-          <w:rFonts w:ascii="仿宋" w:eastAsia="仿宋" w:hAnsi="仿宋" w:hint="eastAsia"/>
-          <w:sz w:val="24"/>
-        </w:rPr>
-        <w:t>下面对一些浮点数以及八进制，十六进制数字进行测试：</w:t>
-      </w:r>
-    </w:p>
-    <w:p/>
-    <w:tbl>
-      <w:tblPr>
-        <w:tblStyle w:val="a5"/>
-        <w:tblW w:w="0" w:type="auto"/>
-        <w:tblLook w:val="04A0" w:firstRow="1" w:lastRow="0" w:firstColumn="1" w:lastColumn="0" w:noHBand="0" w:noVBand="1"/>
-      </w:tblPr>
-      <w:tblGrid>
-        <w:gridCol w:w="8296"/>
-      </w:tblGrid>
-      <w:tr>
-        <w:tc>
-          <w:tcPr>
-            <w:tcW w:w="8296" w:type="dxa"/>
-          </w:tcPr>
-          <w:p>
+            <w:r>
+              <w:rPr>
+                <w:noProof/>
+              </w:rPr>
+              <w:t xml:space="preserve">  </w:t>
+            </w:r>
+            <w:r>
+              <w:rPr>
+                <w:noProof/>
+              </w:rPr>
+              <w:t xml:space="preserve">   </w:t>
+            </w:r>
             <w:r>
               <w:rPr>
                 <w:noProof/>
               </w:rPr>
               <w:drawing>
-                <wp:inline distT="0" distB="0" distL="0" distR="0" wp14:anchorId="73F53BCF" wp14:editId="60A3871D">
-                  <wp:extent cx="5274310" cy="968375"/>
-                  <wp:effectExtent l="0" t="0" r="2540" b="3175"/>
-                  <wp:docPr id="31" name="图片 31"/>
+                <wp:inline distT="0" distB="0" distL="0" distR="0" wp14:anchorId="42435E21" wp14:editId="30B6C1C5">
+                  <wp:extent cx="1635760" cy="4470400"/>
+                  <wp:effectExtent l="0" t="0" r="2540" b="6350"/>
+                  <wp:docPr id="29" name="图片 29"/>
                   <wp:cNvGraphicFramePr>
                     <a:graphicFrameLocks xmlns:a="http://schemas.openxmlformats.org/drawingml/2006/main" noChangeAspect="1"/>
                   </wp:cNvGraphicFramePr>
@@ -4083,7 +5016,7 @@
                         <pic:spPr>
                           <a:xfrm>
                             <a:off x="0" y="0"/>
-                            <a:ext cx="5274310" cy="968375"/>
+                            <a:ext cx="1650476" cy="4510618"/>
                           </a:xfrm>
                           <a:prstGeom prst="rect">
                             <a:avLst/>
@@ -4099,34 +5032,44 @@
         </w:tc>
       </w:tr>
     </w:tbl>
-    <w:p/>
-    <w:p>
-      <w:pPr>
-        <w:rPr>
-          <w:rFonts w:ascii="仿宋" w:eastAsia="仿宋" w:hAnsi="仿宋"/>
-          <w:sz w:val="24"/>
-        </w:rPr>
-      </w:pPr>
-      <w:r>
-        <w:rPr>
-          <w:rFonts w:ascii="仿宋" w:eastAsia="仿宋" w:hAnsi="仿宋" w:hint="eastAsia"/>
-          <w:sz w:val="24"/>
-        </w:rPr>
-        <w:t>得到的t</w:t>
-      </w:r>
-      <w:r>
-        <w:rPr>
-          <w:rFonts w:ascii="仿宋" w:eastAsia="仿宋" w:hAnsi="仿宋"/>
-          <w:sz w:val="24"/>
-        </w:rPr>
-        <w:t>oken.xm</w:t>
-      </w:r>
-      <w:r>
-        <w:rPr>
-          <w:rFonts w:ascii="仿宋" w:eastAsia="仿宋" w:hAnsi="仿宋" w:hint="eastAsia"/>
-          <w:sz w:val="24"/>
-        </w:rPr>
-        <w:t>l文件为：</w:t>
+    <w:p>
+      <w:pPr>
+        <w:ind w:firstLine="420"/>
+        <w:rPr>
+          <w:rFonts w:ascii="仿宋" w:eastAsia="仿宋" w:hAnsi="仿宋"/>
+          <w:sz w:val="24"/>
+        </w:rPr>
+      </w:pPr>
+    </w:p>
+    <w:p>
+      <w:pPr>
+        <w:ind w:firstLine="420"/>
+        <w:rPr>
+          <w:rFonts w:ascii="仿宋" w:eastAsia="仿宋" w:hAnsi="仿宋" w:hint="eastAsia"/>
+          <w:sz w:val="24"/>
+        </w:rPr>
+      </w:pPr>
+      <w:r>
+        <w:rPr>
+          <w:rFonts w:ascii="仿宋" w:eastAsia="仿宋" w:hAnsi="仿宋" w:hint="eastAsia"/>
+          <w:sz w:val="24"/>
+        </w:rPr>
+        <w:t>从以上的截图发现，识别字符串，字符，十进制等数字是没有问题的。</w:t>
+      </w:r>
+    </w:p>
+    <w:p>
+      <w:pPr>
+        <w:rPr>
+          <w:rFonts w:ascii="仿宋" w:eastAsia="仿宋" w:hAnsi="仿宋"/>
+          <w:sz w:val="24"/>
+        </w:rPr>
+      </w:pPr>
+      <w:r>
+        <w:rPr>
+          <w:rFonts w:ascii="仿宋" w:eastAsia="仿宋" w:hAnsi="仿宋" w:hint="eastAsia"/>
+          <w:sz w:val="24"/>
+        </w:rPr>
+        <w:t>下面对一些浮点数以及八进制，十六进制数字进行测试：</w:t>
       </w:r>
     </w:p>
     <w:p/>
@@ -4150,10 +5093,10 @@
                 <w:noProof/>
               </w:rPr>
               <w:drawing>
-                <wp:inline distT="0" distB="0" distL="0" distR="0" wp14:anchorId="2D0D0DC1" wp14:editId="5FBF3BF8">
-                  <wp:extent cx="1181287" cy="3213100"/>
-                  <wp:effectExtent l="0" t="0" r="0" b="6350"/>
-                  <wp:docPr id="32" name="图片 32"/>
+                <wp:inline distT="0" distB="0" distL="0" distR="0" wp14:anchorId="73F53BCF" wp14:editId="60A3871D">
+                  <wp:extent cx="5274310" cy="968375"/>
+                  <wp:effectExtent l="0" t="0" r="2540" b="3175"/>
+                  <wp:docPr id="31" name="图片 31"/>
                   <wp:cNvGraphicFramePr>
                     <a:graphicFrameLocks xmlns:a="http://schemas.openxmlformats.org/drawingml/2006/main" noChangeAspect="1"/>
                   </wp:cNvGraphicFramePr>
@@ -4173,7 +5116,7 @@
                         <pic:spPr>
                           <a:xfrm>
                             <a:off x="0" y="0"/>
-                            <a:ext cx="1206336" cy="3281233"/>
+                            <a:ext cx="5274310" cy="968375"/>
                           </a:xfrm>
                           <a:prstGeom prst="rect">
                             <a:avLst/>
@@ -4185,21 +5128,66 @@
                 </wp:inline>
               </w:drawing>
             </w:r>
-            <w:r>
-              <w:rPr>
-                <w:rFonts w:hint="eastAsia"/>
-              </w:rPr>
-              <w:t xml:space="preserve"> </w:t>
-            </w:r>
-            <w:r>
-              <w:rPr>
-                <w:noProof/>
-              </w:rPr>
+          </w:p>
+        </w:tc>
+      </w:tr>
+    </w:tbl>
+    <w:p/>
+    <w:p>
+      <w:pPr>
+        <w:rPr>
+          <w:rFonts w:ascii="仿宋" w:eastAsia="仿宋" w:hAnsi="仿宋"/>
+          <w:sz w:val="24"/>
+        </w:rPr>
+      </w:pPr>
+      <w:r>
+        <w:rPr>
+          <w:rFonts w:ascii="仿宋" w:eastAsia="仿宋" w:hAnsi="仿宋" w:hint="eastAsia"/>
+          <w:sz w:val="24"/>
+        </w:rPr>
+        <w:t>得到的t</w:t>
+      </w:r>
+      <w:r>
+        <w:rPr>
+          <w:rFonts w:ascii="仿宋" w:eastAsia="仿宋" w:hAnsi="仿宋"/>
+          <w:sz w:val="24"/>
+        </w:rPr>
+        <w:t>oken.xm</w:t>
+      </w:r>
+      <w:r>
+        <w:rPr>
+          <w:rFonts w:ascii="仿宋" w:eastAsia="仿宋" w:hAnsi="仿宋" w:hint="eastAsia"/>
+          <w:sz w:val="24"/>
+        </w:rPr>
+        <w:t>l文件为：</w:t>
+      </w:r>
+    </w:p>
+    <w:p/>
+    <w:tbl>
+      <w:tblPr>
+        <w:tblStyle w:val="a5"/>
+        <w:tblW w:w="0" w:type="auto"/>
+        <w:tblLook w:val="04A0" w:firstRow="1" w:lastRow="0" w:firstColumn="1" w:lastColumn="0" w:noHBand="0" w:noVBand="1"/>
+      </w:tblPr>
+      <w:tblGrid>
+        <w:gridCol w:w="8296"/>
+      </w:tblGrid>
+      <w:tr>
+        <w:tc>
+          <w:tcPr>
+            <w:tcW w:w="8296" w:type="dxa"/>
+          </w:tcPr>
+          <w:p>
+            <w:r>
+              <w:rPr>
+                <w:noProof/>
+              </w:rPr>
+              <w:lastRenderedPageBreak/>
               <w:drawing>
-                <wp:inline distT="0" distB="0" distL="0" distR="0" wp14:anchorId="755DF31D" wp14:editId="371BEA7B">
-                  <wp:extent cx="1233227" cy="3073400"/>
-                  <wp:effectExtent l="0" t="0" r="5080" b="0"/>
-                  <wp:docPr id="33" name="图片 33"/>
+                <wp:inline distT="0" distB="0" distL="0" distR="0" wp14:anchorId="2D0D0DC1" wp14:editId="5FBF3BF8">
+                  <wp:extent cx="1181287" cy="3213100"/>
+                  <wp:effectExtent l="0" t="0" r="0" b="6350"/>
+                  <wp:docPr id="32" name="图片 32"/>
                   <wp:cNvGraphicFramePr>
                     <a:graphicFrameLocks xmlns:a="http://schemas.openxmlformats.org/drawingml/2006/main" noChangeAspect="1"/>
                   </wp:cNvGraphicFramePr>
@@ -4219,7 +5207,7 @@
                         <pic:spPr>
                           <a:xfrm>
                             <a:off x="0" y="0"/>
-                            <a:ext cx="1259081" cy="3137833"/>
+                            <a:ext cx="1206336" cy="3281233"/>
                           </a:xfrm>
                           <a:prstGeom prst="rect">
                             <a:avLst/>
@@ -4232,6 +5220,9 @@
               </w:drawing>
             </w:r>
             <w:r>
+              <w:rPr>
+                <w:rFonts w:hint="eastAsia"/>
+              </w:rPr>
               <w:t xml:space="preserve"> </w:t>
             </w:r>
             <w:r>
@@ -4239,10 +5230,10 @@
                 <w:noProof/>
               </w:rPr>
               <w:drawing>
-                <wp:inline distT="0" distB="0" distL="0" distR="0" wp14:anchorId="5E03E1C4" wp14:editId="3FF4FFC2">
-                  <wp:extent cx="1193800" cy="3197819"/>
-                  <wp:effectExtent l="0" t="0" r="6350" b="3175"/>
-                  <wp:docPr id="34" name="图片 34"/>
+                <wp:inline distT="0" distB="0" distL="0" distR="0" wp14:anchorId="755DF31D" wp14:editId="371BEA7B">
+                  <wp:extent cx="1233227" cy="3073400"/>
+                  <wp:effectExtent l="0" t="0" r="5080" b="0"/>
+                  <wp:docPr id="33" name="图片 33"/>
                   <wp:cNvGraphicFramePr>
                     <a:graphicFrameLocks xmlns:a="http://schemas.openxmlformats.org/drawingml/2006/main" noChangeAspect="1"/>
                   </wp:cNvGraphicFramePr>
@@ -4262,7 +5253,7 @@
                         <pic:spPr>
                           <a:xfrm>
                             <a:off x="0" y="0"/>
-                            <a:ext cx="1206909" cy="3232935"/>
+                            <a:ext cx="1259081" cy="3137833"/>
                           </a:xfrm>
                           <a:prstGeom prst="rect">
                             <a:avLst/>
@@ -4275,9 +5266,6 @@
               </w:drawing>
             </w:r>
             <w:r>
-              <w:rPr>
-                <w:noProof/>
-              </w:rPr>
               <w:t xml:space="preserve"> </w:t>
             </w:r>
             <w:r>
@@ -4285,10 +5273,10 @@
                 <w:noProof/>
               </w:rPr>
               <w:drawing>
-                <wp:inline distT="0" distB="0" distL="0" distR="0" wp14:anchorId="5CDEF7E8" wp14:editId="4F47A94D">
-                  <wp:extent cx="1136650" cy="3225955"/>
-                  <wp:effectExtent l="0" t="0" r="6350" b="0"/>
-                  <wp:docPr id="35" name="图片 35"/>
+                <wp:inline distT="0" distB="0" distL="0" distR="0" wp14:anchorId="5E03E1C4" wp14:editId="3FF4FFC2">
+                  <wp:extent cx="1193800" cy="3197819"/>
+                  <wp:effectExtent l="0" t="0" r="6350" b="3175"/>
+                  <wp:docPr id="34" name="图片 34"/>
                   <wp:cNvGraphicFramePr>
                     <a:graphicFrameLocks xmlns:a="http://schemas.openxmlformats.org/drawingml/2006/main" noChangeAspect="1"/>
                   </wp:cNvGraphicFramePr>
@@ -4308,6 +5296,52 @@
                         <pic:spPr>
                           <a:xfrm>
                             <a:off x="0" y="0"/>
+                            <a:ext cx="1206909" cy="3232935"/>
+                          </a:xfrm>
+                          <a:prstGeom prst="rect">
+                            <a:avLst/>
+                          </a:prstGeom>
+                        </pic:spPr>
+                      </pic:pic>
+                    </a:graphicData>
+                  </a:graphic>
+                </wp:inline>
+              </w:drawing>
+            </w:r>
+            <w:r>
+              <w:rPr>
+                <w:noProof/>
+              </w:rPr>
+              <w:t xml:space="preserve"> </w:t>
+            </w:r>
+            <w:r>
+              <w:rPr>
+                <w:noProof/>
+              </w:rPr>
+              <w:drawing>
+                <wp:inline distT="0" distB="0" distL="0" distR="0" wp14:anchorId="5CDEF7E8" wp14:editId="4F47A94D">
+                  <wp:extent cx="1136650" cy="3225955"/>
+                  <wp:effectExtent l="0" t="0" r="6350" b="0"/>
+                  <wp:docPr id="35" name="图片 35"/>
+                  <wp:cNvGraphicFramePr>
+                    <a:graphicFrameLocks xmlns:a="http://schemas.openxmlformats.org/drawingml/2006/main" noChangeAspect="1"/>
+                  </wp:cNvGraphicFramePr>
+                  <a:graphic xmlns:a="http://schemas.openxmlformats.org/drawingml/2006/main">
+                    <a:graphicData uri="http://schemas.openxmlformats.org/drawingml/2006/picture">
+                      <pic:pic xmlns:pic="http://schemas.openxmlformats.org/drawingml/2006/picture">
+                        <pic:nvPicPr>
+                          <pic:cNvPr id="1" name=""/>
+                          <pic:cNvPicPr/>
+                        </pic:nvPicPr>
+                        <pic:blipFill>
+                          <a:blip r:embed="rId26"/>
+                          <a:stretch>
+                            <a:fillRect/>
+                          </a:stretch>
+                        </pic:blipFill>
+                        <pic:spPr>
+                          <a:xfrm>
+                            <a:off x="0" y="0"/>
                             <a:ext cx="1150978" cy="3266620"/>
                           </a:xfrm>
                           <a:prstGeom prst="rect">
@@ -4361,28 +5395,28 @@
     </w:p>
     <w:p>
       <w:pPr>
-        <w:rPr>
-          <w:rFonts w:ascii="黑体" w:eastAsia="黑体" w:hAnsi="黑体"/>
-          <w:b/>
-          <w:sz w:val="24"/>
-        </w:rPr>
-      </w:pPr>
-      <w:r>
-        <w:rPr>
-          <w:rFonts w:ascii="黑体" w:eastAsia="黑体" w:hAnsi="黑体" w:hint="eastAsia"/>
-          <w:b/>
-          <w:sz w:val="24"/>
+        <w:pStyle w:val="3"/>
+      </w:pPr>
+      <w:bookmarkStart w:id="12" w:name="_Toc511510561"/>
+      <w:r>
+        <w:rPr>
+          <w:rFonts w:hint="eastAsia"/>
+        </w:rPr>
+        <w:t>4.</w:t>
+      </w:r>
+      <w:r>
+        <w:rPr>
+          <w:rFonts w:hint="eastAsia"/>
         </w:rPr>
         <w:t>2</w:t>
       </w:r>
       <w:r>
         <w:rPr>
-          <w:rFonts w:ascii="黑体" w:eastAsia="黑体" w:hAnsi="黑体" w:hint="eastAsia"/>
-          <w:b/>
-          <w:sz w:val="24"/>
+          <w:rFonts w:hint="eastAsia"/>
         </w:rPr>
         <w:t>实验总结与思考</w:t>
       </w:r>
+      <w:bookmarkEnd w:id="12"/>
     </w:p>
     <w:p>
       <w:pPr>
@@ -4594,15 +5628,7 @@
           <w:rFonts w:ascii="仿宋" w:eastAsia="仿宋" w:hAnsi="仿宋"/>
           <w:sz w:val="24"/>
         </w:rPr>
-        <w:t>是非</w:t>
-      </w:r>
-      <w:r>
-        <w:rPr>
-          <w:rFonts w:ascii="仿宋" w:eastAsia="仿宋" w:hAnsi="仿宋"/>
-          <w:sz w:val="24"/>
-        </w:rPr>
-        <w:lastRenderedPageBreak/>
-        <w:t>常低的，只是为了实现课程的实验而已，在实际过程中是无</w:t>
+        <w:t>是非常低的，只是为了实现课程的实验而已，在实际过程中是无</w:t>
       </w:r>
       <w:r>
         <w:rPr>
@@ -4709,7 +5735,16 @@
           <w:rFonts w:ascii="仿宋" w:eastAsia="仿宋" w:hAnsi="仿宋" w:hint="eastAsia"/>
           <w:sz w:val="24"/>
         </w:rPr>
-        <w:t>同时非常感谢BIT</w:t>
+        <w:t>同时非常感谢</w:t>
+      </w:r>
+      <w:bookmarkStart w:id="13" w:name="_GoBack"/>
+      <w:bookmarkEnd w:id="13"/>
+      <w:r>
+        <w:rPr>
+          <w:rFonts w:ascii="仿宋" w:eastAsia="仿宋" w:hAnsi="仿宋" w:hint="eastAsia"/>
+          <w:sz w:val="24"/>
+        </w:rPr>
+        <w:t>BIT</w:t>
       </w:r>
       <w:r>
         <w:rPr>
@@ -5623,6 +6658,96 @@
       <w:jc w:val="both"/>
     </w:pPr>
   </w:style>
+  <w:style w:type="paragraph" w:styleId="1">
+    <w:name w:val="heading 1"/>
+    <w:basedOn w:val="a"/>
+    <w:next w:val="a"/>
+    <w:link w:val="10"/>
+    <w:uiPriority w:val="9"/>
+    <w:qFormat/>
+    <w:rsid w:val="002742D9"/>
+    <w:pPr>
+      <w:keepNext/>
+      <w:keepLines/>
+      <w:spacing w:before="340" w:after="330" w:line="578" w:lineRule="auto"/>
+      <w:outlineLvl w:val="0"/>
+    </w:pPr>
+    <w:rPr>
+      <w:b/>
+      <w:bCs/>
+      <w:kern w:val="44"/>
+      <w:sz w:val="44"/>
+      <w:szCs w:val="44"/>
+    </w:rPr>
+  </w:style>
+  <w:style w:type="paragraph" w:styleId="2">
+    <w:name w:val="heading 2"/>
+    <w:basedOn w:val="a"/>
+    <w:next w:val="a"/>
+    <w:link w:val="20"/>
+    <w:uiPriority w:val="9"/>
+    <w:unhideWhenUsed/>
+    <w:qFormat/>
+    <w:rsid w:val="00061360"/>
+    <w:pPr>
+      <w:keepNext/>
+      <w:keepLines/>
+      <w:spacing w:before="120" w:after="120" w:line="415" w:lineRule="auto"/>
+      <w:outlineLvl w:val="1"/>
+    </w:pPr>
+    <w:rPr>
+      <w:rFonts w:asciiTheme="majorHAnsi" w:eastAsia="黑体" w:hAnsiTheme="majorHAnsi" w:cstheme="majorBidi"/>
+      <w:b/>
+      <w:bCs/>
+      <w:sz w:val="28"/>
+      <w:szCs w:val="32"/>
+    </w:rPr>
+  </w:style>
+  <w:style w:type="paragraph" w:styleId="3">
+    <w:name w:val="heading 3"/>
+    <w:basedOn w:val="a"/>
+    <w:next w:val="a"/>
+    <w:link w:val="30"/>
+    <w:uiPriority w:val="9"/>
+    <w:unhideWhenUsed/>
+    <w:qFormat/>
+    <w:rsid w:val="00061360"/>
+    <w:pPr>
+      <w:keepNext/>
+      <w:keepLines/>
+      <w:spacing w:line="415" w:lineRule="auto"/>
+      <w:outlineLvl w:val="2"/>
+    </w:pPr>
+    <w:rPr>
+      <w:rFonts w:eastAsia="黑体"/>
+      <w:b/>
+      <w:bCs/>
+      <w:sz w:val="24"/>
+      <w:szCs w:val="32"/>
+    </w:rPr>
+  </w:style>
+  <w:style w:type="paragraph" w:styleId="4">
+    <w:name w:val="heading 4"/>
+    <w:basedOn w:val="a"/>
+    <w:next w:val="a"/>
+    <w:link w:val="40"/>
+    <w:uiPriority w:val="9"/>
+    <w:unhideWhenUsed/>
+    <w:qFormat/>
+    <w:rsid w:val="00061360"/>
+    <w:pPr>
+      <w:keepNext/>
+      <w:keepLines/>
+      <w:outlineLvl w:val="3"/>
+    </w:pPr>
+    <w:rPr>
+      <w:rFonts w:asciiTheme="majorHAnsi" w:eastAsia="仿宋" w:hAnsiTheme="majorHAnsi" w:cstheme="majorBidi"/>
+      <w:b/>
+      <w:bCs/>
+      <w:sz w:val="24"/>
+      <w:szCs w:val="28"/>
+    </w:rPr>
+  </w:style>
   <w:style w:type="character" w:default="1" w:styleId="a0">
     <w:name w:val="Default Paragraph Font"/>
     <w:uiPriority w:val="1"/>
@@ -5716,6 +6841,110 @@
         <w:insideV w:val="single" w:sz="4" w:space="0" w:color="auto"/>
       </w:tblBorders>
     </w:tblPr>
+  </w:style>
+  <w:style w:type="character" w:customStyle="1" w:styleId="20">
+    <w:name w:val="标题 2 字符"/>
+    <w:basedOn w:val="a0"/>
+    <w:link w:val="2"/>
+    <w:uiPriority w:val="9"/>
+    <w:rsid w:val="00061360"/>
+    <w:rPr>
+      <w:rFonts w:asciiTheme="majorHAnsi" w:eastAsia="黑体" w:hAnsiTheme="majorHAnsi" w:cstheme="majorBidi"/>
+      <w:b/>
+      <w:bCs/>
+      <w:sz w:val="28"/>
+      <w:szCs w:val="32"/>
+    </w:rPr>
+  </w:style>
+  <w:style w:type="character" w:customStyle="1" w:styleId="30">
+    <w:name w:val="标题 3 字符"/>
+    <w:basedOn w:val="a0"/>
+    <w:link w:val="3"/>
+    <w:uiPriority w:val="9"/>
+    <w:rsid w:val="00061360"/>
+    <w:rPr>
+      <w:rFonts w:eastAsia="黑体"/>
+      <w:b/>
+      <w:bCs/>
+      <w:sz w:val="24"/>
+      <w:szCs w:val="32"/>
+    </w:rPr>
+  </w:style>
+  <w:style w:type="character" w:customStyle="1" w:styleId="40">
+    <w:name w:val="标题 4 字符"/>
+    <w:basedOn w:val="a0"/>
+    <w:link w:val="4"/>
+    <w:uiPriority w:val="9"/>
+    <w:rsid w:val="00061360"/>
+    <w:rPr>
+      <w:rFonts w:asciiTheme="majorHAnsi" w:eastAsia="仿宋" w:hAnsiTheme="majorHAnsi" w:cstheme="majorBidi"/>
+      <w:b/>
+      <w:bCs/>
+      <w:sz w:val="24"/>
+      <w:szCs w:val="28"/>
+    </w:rPr>
+  </w:style>
+  <w:style w:type="character" w:customStyle="1" w:styleId="10">
+    <w:name w:val="标题 1 字符"/>
+    <w:basedOn w:val="a0"/>
+    <w:link w:val="1"/>
+    <w:uiPriority w:val="9"/>
+    <w:rsid w:val="002742D9"/>
+    <w:rPr>
+      <w:b/>
+      <w:bCs/>
+      <w:kern w:val="44"/>
+      <w:sz w:val="44"/>
+      <w:szCs w:val="44"/>
+    </w:rPr>
+  </w:style>
+  <w:style w:type="paragraph" w:styleId="TOC">
+    <w:name w:val="TOC Heading"/>
+    <w:basedOn w:val="1"/>
+    <w:next w:val="a"/>
+    <w:uiPriority w:val="39"/>
+    <w:unhideWhenUsed/>
+    <w:qFormat/>
+    <w:rsid w:val="002742D9"/>
+    <w:pPr>
+      <w:widowControl/>
+      <w:spacing w:before="240" w:after="0" w:line="259" w:lineRule="auto"/>
+      <w:jc w:val="left"/>
+      <w:outlineLvl w:val="9"/>
+    </w:pPr>
+    <w:rPr>
+      <w:rFonts w:asciiTheme="majorHAnsi" w:eastAsiaTheme="majorEastAsia" w:hAnsiTheme="majorHAnsi" w:cstheme="majorBidi"/>
+      <w:b w:val="0"/>
+      <w:bCs w:val="0"/>
+      <w:color w:val="2E74B5" w:themeColor="accent1" w:themeShade="BF"/>
+      <w:kern w:val="0"/>
+      <w:sz w:val="32"/>
+      <w:szCs w:val="32"/>
+    </w:rPr>
+  </w:style>
+  <w:style w:type="paragraph" w:styleId="21">
+    <w:name w:val="toc 2"/>
+    <w:basedOn w:val="a"/>
+    <w:next w:val="a"/>
+    <w:autoRedefine/>
+    <w:uiPriority w:val="39"/>
+    <w:unhideWhenUsed/>
+    <w:rsid w:val="002742D9"/>
+    <w:pPr>
+      <w:ind w:leftChars="200" w:left="420"/>
+    </w:pPr>
+  </w:style>
+  <w:style w:type="paragraph" w:styleId="31">
+    <w:name w:val="toc 3"/>
+    <w:basedOn w:val="a"/>
+    <w:next w:val="a"/>
+    <w:autoRedefine/>
+    <w:uiPriority w:val="39"/>
+    <w:unhideWhenUsed/>
+    <w:rsid w:val="002742D9"/>
+    <w:pPr>
+      <w:ind w:leftChars="400" w:left="840"/>
+    </w:pPr>
   </w:style>
 </w:styles>
 </file>
@@ -5979,4 +7208,16 @@
     </a:ext>
   </a:extLst>
 </a:theme>
+</file>
+
+<file path=customXml/item1.xml><?xml version="1.0" encoding="utf-8"?>
+<b:Sources xmlns:b="http://schemas.openxmlformats.org/officeDocument/2006/bibliography" xmlns="http://schemas.openxmlformats.org/officeDocument/2006/bibliography" SelectedStyle="\APASixthEditionOfficeOnline.xsl" StyleName="APA" Version="6"/>
+</file>
+
+<file path=customXml/itemProps1.xml><?xml version="1.0" encoding="utf-8"?>
+<ds:datastoreItem xmlns:ds="http://schemas.openxmlformats.org/officeDocument/2006/customXml" ds:itemID="{9667E024-16AB-43BB-A012-D8055BA366F8}">
+  <ds:schemaRefs>
+    <ds:schemaRef ds:uri="http://schemas.openxmlformats.org/officeDocument/2006/bibliography"/>
+  </ds:schemaRefs>
+</ds:datastoreItem>
 </file>
</xml_diff>